<commit_message>
updated task list and added pi charts
</commit_message>
<xml_diff>
--- a/ProgressReport/UpdatedReport.docx
+++ b/ProgressReport/UpdatedReport.docx
@@ -55,15 +55,7 @@
           <w:sz w:val="36"/>
           <w:szCs w:val="36"/>
         </w:rPr>
-        <w:t xml:space="preserve">Updated </w:t>
-      </w:r>
-      <w:r>
-        <w:rPr>
-          <w:rFonts w:ascii="Liberation Sans" w:hAnsi="Liberation Sans"/>
-          <w:sz w:val="36"/>
-          <w:szCs w:val="36"/>
-        </w:rPr>
-        <w:t>Report</w:t>
+        <w:t>Updated Report</w:t>
       </w:r>
     </w:p>
     <w:p>
@@ -101,39 +93,7 @@
           <w:sz w:val="28"/>
           <w:szCs w:val="28"/>
         </w:rPr>
-        <w:t>&lt;2019-1</w:t>
-      </w:r>
-      <w:r>
-        <w:rPr>
-          <w:rFonts w:ascii="Liberation Sans" w:hAnsi="Liberation Sans"/>
-          <w:sz w:val="28"/>
-          <w:szCs w:val="28"/>
-        </w:rPr>
-        <w:t>1</w:t>
-      </w:r>
-      <w:r>
-        <w:rPr>
-          <w:rFonts w:ascii="Liberation Sans" w:hAnsi="Liberation Sans"/>
-          <w:sz w:val="28"/>
-          <w:szCs w:val="28"/>
-        </w:rPr>
-        <w:t>-</w:t>
-      </w:r>
-      <w:r>
-        <w:rPr>
-          <w:rFonts w:ascii="Liberation Sans" w:hAnsi="Liberation Sans"/>
-          <w:sz w:val="28"/>
-          <w:szCs w:val="28"/>
-        </w:rPr>
-        <w:t>21</w:t>
-      </w:r>
-      <w:r>
-        <w:rPr>
-          <w:rFonts w:ascii="Liberation Sans" w:hAnsi="Liberation Sans"/>
-          <w:sz w:val="28"/>
-          <w:szCs w:val="28"/>
-        </w:rPr>
-        <w:t>&gt;</w:t>
+        <w:t>&lt;2019-11-21&gt;</w:t>
       </w:r>
     </w:p>
     <w:p/>
@@ -203,7 +163,23 @@
           <w:sz w:val="28"/>
           <w:szCs w:val="28"/>
         </w:rPr>
-        <w:t>The Arithmetic Logic Unit, or ALU as descripted in the draft description, still fulfils the requirements of taking a set of data and instruction inputs to perform different arithmetic operations. The ALU calculates these inputs, as if it were a calculator. The ALU functions fulfilled are add, subtract, multiply, and divide. The size of the numbers being calculated are 16 bit integers, thus we have carry-over and overflow errors that the ALU handles.</w:t>
+        <w:t xml:space="preserve">The Arithmetic Logic Unit, or ALU as descripted in the draft description, still fulfils the requirements of taking a set of data and instruction inputs to perform different arithmetic operations. The ALU calculates these inputs, as if it were a calculator. The ALU functions fulfilled are add, subtract, multiply, and divide. The size of the numbers being calculated are </w:t>
+      </w:r>
+      <w:proofErr w:type="gramStart"/>
+      <w:r>
+        <w:rPr>
+          <w:sz w:val="28"/>
+          <w:szCs w:val="28"/>
+        </w:rPr>
+        <w:t>16 bit</w:t>
+      </w:r>
+      <w:proofErr w:type="gramEnd"/>
+      <w:r>
+        <w:rPr>
+          <w:sz w:val="28"/>
+          <w:szCs w:val="28"/>
+        </w:rPr>
+        <w:t xml:space="preserve"> integers, thus we have carry-over and overflow errors that the ALU handles.</w:t>
       </w:r>
       <w:r>
         <w:rPr>
@@ -487,6 +463,9 @@
     </w:p>
     <w:p>
       <w:pPr>
+        <w:tabs>
+          <w:tab w:val="left" w:pos="3708"/>
+        </w:tabs>
         <w:rPr>
           <w:color w:val="000000" w:themeColor="text1"/>
           <w:sz w:val="28"/>
@@ -501,24 +480,2431 @@
         </w:rPr>
         <w:lastRenderedPageBreak/>
         <w:t>Updated Member Task List</w:t>
+      </w:r>
+      <w:r>
+        <w:rPr>
+          <w:color w:val="000000" w:themeColor="text1"/>
+          <w:sz w:val="28"/>
+          <w:szCs w:val="28"/>
+        </w:rPr>
+        <w:tab/>
       </w:r>
     </w:p>
     <w:p>
       <w:pPr>
+        <w:pStyle w:val="ListParagraph"/>
+        <w:rPr>
+          <w:rFonts w:ascii="Liberation Sans" w:hAnsi="Liberation Sans"/>
+          <w:sz w:val="28"/>
+          <w:szCs w:val="28"/>
+        </w:rPr>
+      </w:pPr>
+      <w:r>
+        <w:rPr>
+          <w:rFonts w:ascii="Liberation Sans" w:hAnsi="Liberation Sans"/>
+          <w:sz w:val="28"/>
+          <w:szCs w:val="28"/>
+        </w:rPr>
+        <w:t>Draft Member Tasks</w:t>
+      </w:r>
+    </w:p>
+    <w:tbl>
+      <w:tblPr>
+        <w:tblW w:w="9638" w:type="dxa"/>
+        <w:tblCellMar>
+          <w:top w:w="55" w:type="dxa"/>
+          <w:left w:w="55" w:type="dxa"/>
+          <w:bottom w:w="55" w:type="dxa"/>
+          <w:right w:w="55" w:type="dxa"/>
+        </w:tblCellMar>
+        <w:tblLook w:val="04A0" w:firstRow="1" w:lastRow="0" w:firstColumn="1" w:lastColumn="0" w:noHBand="0" w:noVBand="1"/>
+      </w:tblPr>
+      <w:tblGrid>
+        <w:gridCol w:w="1927"/>
+        <w:gridCol w:w="1928"/>
+        <w:gridCol w:w="1927"/>
+        <w:gridCol w:w="1928"/>
+        <w:gridCol w:w="1928"/>
+      </w:tblGrid>
+      <w:tr>
+        <w:tc>
+          <w:tcPr>
+            <w:tcW w:w="1927" w:type="dxa"/>
+            <w:tcBorders>
+              <w:top w:val="single" w:sz="4" w:space="0" w:color="000000"/>
+              <w:left w:val="single" w:sz="4" w:space="0" w:color="000000"/>
+              <w:bottom w:val="single" w:sz="4" w:space="0" w:color="000000"/>
+            </w:tcBorders>
+            <w:shd w:val="clear" w:color="auto" w:fill="auto"/>
+          </w:tcPr>
+          <w:p>
+            <w:pPr>
+              <w:pStyle w:val="TableContents"/>
+              <w:rPr>
+                <w:rFonts w:ascii="Liberation Sans" w:hAnsi="Liberation Sans"/>
+                <w:color w:val="000000"/>
+              </w:rPr>
+            </w:pPr>
+          </w:p>
+        </w:tc>
+        <w:tc>
+          <w:tcPr>
+            <w:tcW w:w="1928" w:type="dxa"/>
+            <w:tcBorders>
+              <w:top w:val="single" w:sz="4" w:space="0" w:color="000000"/>
+              <w:left w:val="single" w:sz="4" w:space="0" w:color="000000"/>
+              <w:bottom w:val="single" w:sz="4" w:space="0" w:color="000000"/>
+            </w:tcBorders>
+            <w:shd w:val="clear" w:color="auto" w:fill="C5E0B3" w:themeFill="accent6" w:themeFillTint="66"/>
+          </w:tcPr>
+          <w:p>
+            <w:pPr>
+              <w:pStyle w:val="TableContents"/>
+              <w:jc w:val="center"/>
+              <w:rPr>
+                <w:rFonts w:ascii="Liberation Sans" w:hAnsi="Liberation Sans"/>
+                <w:b/>
+                <w:bCs/>
+                <w:color w:val="000000"/>
+              </w:rPr>
+            </w:pPr>
+            <w:r>
+              <w:rPr>
+                <w:rFonts w:ascii="Liberation Sans" w:hAnsi="Liberation Sans"/>
+                <w:b/>
+                <w:bCs/>
+                <w:color w:val="000000"/>
+              </w:rPr>
+              <w:t>Charles</w:t>
+            </w:r>
+          </w:p>
+        </w:tc>
+        <w:tc>
+          <w:tcPr>
+            <w:tcW w:w="1927" w:type="dxa"/>
+            <w:tcBorders>
+              <w:top w:val="single" w:sz="4" w:space="0" w:color="000000"/>
+              <w:left w:val="single" w:sz="4" w:space="0" w:color="000000"/>
+              <w:bottom w:val="single" w:sz="4" w:space="0" w:color="000000"/>
+            </w:tcBorders>
+            <w:shd w:val="clear" w:color="auto" w:fill="BDD6EE" w:themeFill="accent5" w:themeFillTint="66"/>
+          </w:tcPr>
+          <w:p>
+            <w:pPr>
+              <w:pStyle w:val="TableContents"/>
+              <w:jc w:val="center"/>
+              <w:rPr>
+                <w:rFonts w:ascii="Liberation Sans" w:hAnsi="Liberation Sans"/>
+                <w:b/>
+                <w:bCs/>
+                <w:color w:val="000000"/>
+              </w:rPr>
+            </w:pPr>
+            <w:proofErr w:type="spellStart"/>
+            <w:r>
+              <w:rPr>
+                <w:rFonts w:ascii="Liberation Sans" w:hAnsi="Liberation Sans"/>
+                <w:b/>
+                <w:bCs/>
+                <w:color w:val="000000"/>
+              </w:rPr>
+              <w:t>Liora</w:t>
+            </w:r>
+            <w:proofErr w:type="spellEnd"/>
+          </w:p>
+        </w:tc>
+        <w:tc>
+          <w:tcPr>
+            <w:tcW w:w="1928" w:type="dxa"/>
+            <w:tcBorders>
+              <w:top w:val="single" w:sz="4" w:space="0" w:color="000000"/>
+              <w:left w:val="single" w:sz="4" w:space="0" w:color="000000"/>
+              <w:bottom w:val="single" w:sz="4" w:space="0" w:color="000000"/>
+            </w:tcBorders>
+            <w:shd w:val="clear" w:color="auto" w:fill="FFE599" w:themeFill="accent4" w:themeFillTint="66"/>
+          </w:tcPr>
+          <w:p>
+            <w:pPr>
+              <w:pStyle w:val="TableContents"/>
+              <w:jc w:val="center"/>
+              <w:rPr>
+                <w:rFonts w:ascii="Liberation Sans" w:hAnsi="Liberation Sans"/>
+                <w:b/>
+                <w:bCs/>
+                <w:color w:val="000000"/>
+              </w:rPr>
+            </w:pPr>
+            <w:r>
+              <w:rPr>
+                <w:rFonts w:ascii="Liberation Sans" w:hAnsi="Liberation Sans"/>
+                <w:b/>
+                <w:bCs/>
+                <w:color w:val="000000"/>
+              </w:rPr>
+              <w:t>Jacob</w:t>
+            </w:r>
+          </w:p>
+        </w:tc>
+        <w:tc>
+          <w:tcPr>
+            <w:tcW w:w="1928" w:type="dxa"/>
+            <w:tcBorders>
+              <w:top w:val="single" w:sz="4" w:space="0" w:color="000000"/>
+              <w:left w:val="single" w:sz="4" w:space="0" w:color="000000"/>
+              <w:bottom w:val="single" w:sz="4" w:space="0" w:color="000000"/>
+              <w:right w:val="single" w:sz="4" w:space="0" w:color="000000"/>
+            </w:tcBorders>
+            <w:shd w:val="clear" w:color="auto" w:fill="F7CAAC" w:themeFill="accent2" w:themeFillTint="66"/>
+          </w:tcPr>
+          <w:p>
+            <w:pPr>
+              <w:pStyle w:val="TableContents"/>
+              <w:jc w:val="center"/>
+              <w:rPr>
+                <w:rFonts w:ascii="Liberation Sans" w:hAnsi="Liberation Sans"/>
+                <w:b/>
+                <w:bCs/>
+                <w:color w:val="000000"/>
+              </w:rPr>
+            </w:pPr>
+            <w:r>
+              <w:rPr>
+                <w:rFonts w:ascii="Liberation Sans" w:hAnsi="Liberation Sans"/>
+                <w:b/>
+                <w:bCs/>
+                <w:color w:val="000000"/>
+              </w:rPr>
+              <w:t>Dylan</w:t>
+            </w:r>
+          </w:p>
+        </w:tc>
+      </w:tr>
+      <w:tr>
+        <w:tc>
+          <w:tcPr>
+            <w:tcW w:w="9638" w:type="dxa"/>
+            <w:gridSpan w:val="5"/>
+            <w:tcBorders>
+              <w:left w:val="single" w:sz="4" w:space="0" w:color="000000"/>
+              <w:bottom w:val="single" w:sz="4" w:space="0" w:color="000000"/>
+              <w:right w:val="single" w:sz="4" w:space="0" w:color="000000"/>
+            </w:tcBorders>
+            <w:shd w:val="clear" w:color="auto" w:fill="auto"/>
+          </w:tcPr>
+          <w:p>
+            <w:pPr>
+              <w:pStyle w:val="TableContents"/>
+              <w:jc w:val="center"/>
+              <w:rPr>
+                <w:rFonts w:ascii="Liberation Sans" w:hAnsi="Liberation Sans"/>
+                <w:color w:val="000000"/>
+              </w:rPr>
+            </w:pPr>
+            <w:r>
+              <w:rPr>
+                <w:rFonts w:ascii="Liberation Sans" w:hAnsi="Liberation Sans"/>
+                <w:color w:val="000000"/>
+              </w:rPr>
+              <w:t>Updated Report</w:t>
+            </w:r>
+          </w:p>
+        </w:tc>
+      </w:tr>
+      <w:tr>
+        <w:tc>
+          <w:tcPr>
+            <w:tcW w:w="1927" w:type="dxa"/>
+            <w:tcBorders>
+              <w:top w:val="single" w:sz="4" w:space="0" w:color="auto"/>
+              <w:left w:val="single" w:sz="4" w:space="0" w:color="000000"/>
+              <w:bottom w:val="single" w:sz="4" w:space="0" w:color="000000"/>
+            </w:tcBorders>
+            <w:shd w:val="clear" w:color="auto" w:fill="auto"/>
+          </w:tcPr>
+          <w:p>
+            <w:pPr>
+              <w:pStyle w:val="TableContents"/>
+              <w:rPr>
+                <w:rFonts w:ascii="Liberation Sans" w:hAnsi="Liberation Sans"/>
+                <w:color w:val="000000"/>
+              </w:rPr>
+            </w:pPr>
+            <w:r>
+              <w:rPr>
+                <w:rFonts w:ascii="Liberation Sans" w:hAnsi="Liberation Sans"/>
+                <w:color w:val="000000"/>
+              </w:rPr>
+              <w:t>Title Page</w:t>
+            </w:r>
+          </w:p>
+        </w:tc>
+        <w:tc>
+          <w:tcPr>
+            <w:tcW w:w="1928" w:type="dxa"/>
+            <w:tcBorders>
+              <w:top w:val="single" w:sz="4" w:space="0" w:color="auto"/>
+              <w:left w:val="single" w:sz="4" w:space="0" w:color="000000"/>
+              <w:bottom w:val="single" w:sz="4" w:space="0" w:color="000000"/>
+            </w:tcBorders>
+            <w:shd w:val="clear" w:color="auto" w:fill="C5E0B3" w:themeFill="accent6" w:themeFillTint="66"/>
+          </w:tcPr>
+          <w:p>
+            <w:pPr>
+              <w:pStyle w:val="TableContents"/>
+              <w:tabs>
+                <w:tab w:val="center" w:pos="909"/>
+              </w:tabs>
+              <w:rPr>
+                <w:rFonts w:ascii="Liberation Sans" w:hAnsi="Liberation Sans"/>
+                <w:color w:val="000000"/>
+              </w:rPr>
+            </w:pPr>
+          </w:p>
+        </w:tc>
+        <w:tc>
+          <w:tcPr>
+            <w:tcW w:w="1927" w:type="dxa"/>
+            <w:tcBorders>
+              <w:left w:val="single" w:sz="4" w:space="0" w:color="000000"/>
+              <w:bottom w:val="single" w:sz="4" w:space="0" w:color="000000"/>
+            </w:tcBorders>
+            <w:shd w:val="clear" w:color="auto" w:fill="auto"/>
+          </w:tcPr>
+          <w:p>
+            <w:pPr>
+              <w:pStyle w:val="TableContents"/>
+              <w:rPr>
+                <w:rFonts w:ascii="Liberation Sans" w:hAnsi="Liberation Sans"/>
+                <w:color w:val="000000"/>
+              </w:rPr>
+            </w:pPr>
+          </w:p>
+        </w:tc>
+        <w:tc>
+          <w:tcPr>
+            <w:tcW w:w="1928" w:type="dxa"/>
+            <w:tcBorders>
+              <w:left w:val="single" w:sz="4" w:space="0" w:color="000000"/>
+              <w:bottom w:val="single" w:sz="4" w:space="0" w:color="000000"/>
+            </w:tcBorders>
+            <w:shd w:val="clear" w:color="auto" w:fill="auto"/>
+          </w:tcPr>
+          <w:p>
+            <w:pPr>
+              <w:pStyle w:val="TableContents"/>
+              <w:rPr>
+                <w:rFonts w:ascii="Liberation Sans" w:hAnsi="Liberation Sans"/>
+                <w:color w:val="000000"/>
+              </w:rPr>
+            </w:pPr>
+          </w:p>
+        </w:tc>
+        <w:tc>
+          <w:tcPr>
+            <w:tcW w:w="1928" w:type="dxa"/>
+            <w:tcBorders>
+              <w:left w:val="single" w:sz="4" w:space="0" w:color="000000"/>
+              <w:bottom w:val="single" w:sz="4" w:space="0" w:color="000000"/>
+              <w:right w:val="single" w:sz="4" w:space="0" w:color="000000"/>
+            </w:tcBorders>
+            <w:shd w:val="clear" w:color="auto" w:fill="F7CAAC" w:themeFill="accent2" w:themeFillTint="66"/>
+          </w:tcPr>
+          <w:p>
+            <w:pPr>
+              <w:pStyle w:val="TableContents"/>
+              <w:rPr>
+                <w:rFonts w:ascii="Liberation Sans" w:hAnsi="Liberation Sans"/>
+                <w:color w:val="000000"/>
+              </w:rPr>
+            </w:pPr>
+          </w:p>
+        </w:tc>
+      </w:tr>
+      <w:tr>
+        <w:tc>
+          <w:tcPr>
+            <w:tcW w:w="1927" w:type="dxa"/>
+            <w:tcBorders>
+              <w:left w:val="single" w:sz="4" w:space="0" w:color="000000"/>
+              <w:bottom w:val="single" w:sz="4" w:space="0" w:color="000000"/>
+            </w:tcBorders>
+            <w:shd w:val="clear" w:color="auto" w:fill="auto"/>
+          </w:tcPr>
+          <w:p>
+            <w:pPr>
+              <w:pStyle w:val="TableContents"/>
+              <w:rPr>
+                <w:rFonts w:ascii="Liberation Sans" w:hAnsi="Liberation Sans"/>
+                <w:color w:val="000000"/>
+              </w:rPr>
+            </w:pPr>
+            <w:r>
+              <w:rPr>
+                <w:rFonts w:ascii="Liberation Sans" w:hAnsi="Liberation Sans"/>
+                <w:color w:val="000000"/>
+              </w:rPr>
+              <w:t>Updated Report</w:t>
+            </w:r>
+          </w:p>
+        </w:tc>
+        <w:tc>
+          <w:tcPr>
+            <w:tcW w:w="1928" w:type="dxa"/>
+            <w:tcBorders>
+              <w:left w:val="single" w:sz="4" w:space="0" w:color="000000"/>
+              <w:bottom w:val="single" w:sz="4" w:space="0" w:color="000000"/>
+            </w:tcBorders>
+            <w:shd w:val="clear" w:color="auto" w:fill="auto"/>
+          </w:tcPr>
+          <w:p>
+            <w:pPr>
+              <w:pStyle w:val="TableContents"/>
+              <w:rPr>
+                <w:rFonts w:ascii="Liberation Sans" w:hAnsi="Liberation Sans"/>
+                <w:color w:val="000000"/>
+              </w:rPr>
+            </w:pPr>
+          </w:p>
+        </w:tc>
+        <w:tc>
+          <w:tcPr>
+            <w:tcW w:w="1927" w:type="dxa"/>
+            <w:tcBorders>
+              <w:left w:val="single" w:sz="4" w:space="0" w:color="000000"/>
+              <w:bottom w:val="single" w:sz="4" w:space="0" w:color="000000"/>
+            </w:tcBorders>
+            <w:shd w:val="clear" w:color="auto" w:fill="auto"/>
+          </w:tcPr>
+          <w:p>
+            <w:pPr>
+              <w:pStyle w:val="TableContents"/>
+              <w:rPr>
+                <w:rFonts w:ascii="Liberation Sans" w:hAnsi="Liberation Sans"/>
+                <w:color w:val="000000"/>
+              </w:rPr>
+            </w:pPr>
+          </w:p>
+        </w:tc>
+        <w:tc>
+          <w:tcPr>
+            <w:tcW w:w="1928" w:type="dxa"/>
+            <w:tcBorders>
+              <w:left w:val="single" w:sz="4" w:space="0" w:color="000000"/>
+              <w:bottom w:val="single" w:sz="4" w:space="0" w:color="000000"/>
+            </w:tcBorders>
+            <w:shd w:val="clear" w:color="auto" w:fill="auto"/>
+          </w:tcPr>
+          <w:p>
+            <w:pPr>
+              <w:pStyle w:val="TableContents"/>
+              <w:rPr>
+                <w:rFonts w:ascii="Liberation Sans" w:hAnsi="Liberation Sans"/>
+                <w:color w:val="000000"/>
+              </w:rPr>
+            </w:pPr>
+          </w:p>
+        </w:tc>
+        <w:tc>
+          <w:tcPr>
+            <w:tcW w:w="1928" w:type="dxa"/>
+            <w:tcBorders>
+              <w:left w:val="single" w:sz="4" w:space="0" w:color="000000"/>
+              <w:bottom w:val="single" w:sz="4" w:space="0" w:color="000000"/>
+              <w:right w:val="single" w:sz="4" w:space="0" w:color="000000"/>
+            </w:tcBorders>
+            <w:shd w:val="clear" w:color="auto" w:fill="F7CAAC" w:themeFill="accent2" w:themeFillTint="66"/>
+          </w:tcPr>
+          <w:p>
+            <w:pPr>
+              <w:pStyle w:val="TableContents"/>
+              <w:rPr>
+                <w:rFonts w:ascii="Liberation Sans" w:hAnsi="Liberation Sans"/>
+                <w:color w:val="000000"/>
+              </w:rPr>
+            </w:pPr>
+          </w:p>
+        </w:tc>
+      </w:tr>
+      <w:tr>
+        <w:tc>
+          <w:tcPr>
+            <w:tcW w:w="1927" w:type="dxa"/>
+            <w:tcBorders>
+              <w:left w:val="single" w:sz="4" w:space="0" w:color="000000"/>
+              <w:bottom w:val="single" w:sz="4" w:space="0" w:color="000000"/>
+            </w:tcBorders>
+            <w:shd w:val="clear" w:color="auto" w:fill="auto"/>
+          </w:tcPr>
+          <w:p>
+            <w:pPr>
+              <w:pStyle w:val="TableContents"/>
+              <w:rPr>
+                <w:rFonts w:ascii="Liberation Sans" w:hAnsi="Liberation Sans"/>
+                <w:color w:val="000000"/>
+              </w:rPr>
+            </w:pPr>
+            <w:r>
+              <w:rPr>
+                <w:rFonts w:ascii="Liberation Sans" w:hAnsi="Liberation Sans"/>
+                <w:color w:val="000000"/>
+              </w:rPr>
+              <w:t>Updated Description</w:t>
+            </w:r>
+          </w:p>
+        </w:tc>
+        <w:tc>
+          <w:tcPr>
+            <w:tcW w:w="1928" w:type="dxa"/>
+            <w:tcBorders>
+              <w:left w:val="single" w:sz="4" w:space="0" w:color="000000"/>
+              <w:bottom w:val="single" w:sz="4" w:space="0" w:color="000000"/>
+            </w:tcBorders>
+            <w:shd w:val="clear" w:color="auto" w:fill="auto"/>
+          </w:tcPr>
+          <w:p>
+            <w:pPr>
+              <w:pStyle w:val="TableContents"/>
+              <w:rPr>
+                <w:rFonts w:ascii="Liberation Sans" w:hAnsi="Liberation Sans"/>
+                <w:color w:val="000000"/>
+              </w:rPr>
+            </w:pPr>
+          </w:p>
+        </w:tc>
+        <w:tc>
+          <w:tcPr>
+            <w:tcW w:w="1927" w:type="dxa"/>
+            <w:tcBorders>
+              <w:left w:val="single" w:sz="4" w:space="0" w:color="000000"/>
+              <w:bottom w:val="single" w:sz="4" w:space="0" w:color="000000"/>
+            </w:tcBorders>
+            <w:shd w:val="clear" w:color="auto" w:fill="auto"/>
+          </w:tcPr>
+          <w:p>
+            <w:pPr>
+              <w:pStyle w:val="TableContents"/>
+              <w:rPr>
+                <w:rFonts w:ascii="Liberation Sans" w:hAnsi="Liberation Sans"/>
+                <w:color w:val="000000"/>
+              </w:rPr>
+            </w:pPr>
+          </w:p>
+        </w:tc>
+        <w:tc>
+          <w:tcPr>
+            <w:tcW w:w="1928" w:type="dxa"/>
+            <w:tcBorders>
+              <w:left w:val="single" w:sz="4" w:space="0" w:color="000000"/>
+              <w:bottom w:val="single" w:sz="4" w:space="0" w:color="000000"/>
+            </w:tcBorders>
+            <w:shd w:val="clear" w:color="auto" w:fill="auto"/>
+          </w:tcPr>
+          <w:p>
+            <w:pPr>
+              <w:pStyle w:val="TableContents"/>
+              <w:rPr>
+                <w:rFonts w:ascii="Liberation Sans" w:hAnsi="Liberation Sans"/>
+                <w:color w:val="000000"/>
+              </w:rPr>
+            </w:pPr>
+          </w:p>
+        </w:tc>
+        <w:tc>
+          <w:tcPr>
+            <w:tcW w:w="1928" w:type="dxa"/>
+            <w:tcBorders>
+              <w:left w:val="single" w:sz="4" w:space="0" w:color="000000"/>
+              <w:bottom w:val="single" w:sz="4" w:space="0" w:color="000000"/>
+              <w:right w:val="single" w:sz="4" w:space="0" w:color="000000"/>
+            </w:tcBorders>
+            <w:shd w:val="clear" w:color="auto" w:fill="F7CAAC" w:themeFill="accent2" w:themeFillTint="66"/>
+          </w:tcPr>
+          <w:p>
+            <w:pPr>
+              <w:pStyle w:val="TableContents"/>
+              <w:rPr>
+                <w:rFonts w:ascii="Liberation Sans" w:hAnsi="Liberation Sans"/>
+                <w:color w:val="000000"/>
+              </w:rPr>
+            </w:pPr>
+          </w:p>
+        </w:tc>
+      </w:tr>
+      <w:tr>
+        <w:tc>
+          <w:tcPr>
+            <w:tcW w:w="1927" w:type="dxa"/>
+            <w:tcBorders>
+              <w:left w:val="single" w:sz="4" w:space="0" w:color="000000"/>
+              <w:bottom w:val="single" w:sz="4" w:space="0" w:color="000000"/>
+            </w:tcBorders>
+            <w:shd w:val="clear" w:color="auto" w:fill="auto"/>
+          </w:tcPr>
+          <w:p>
+            <w:pPr>
+              <w:pStyle w:val="TableContents"/>
+              <w:rPr>
+                <w:rFonts w:ascii="Liberation Sans" w:hAnsi="Liberation Sans"/>
+                <w:color w:val="000000"/>
+              </w:rPr>
+            </w:pPr>
+            <w:r>
+              <w:rPr>
+                <w:rFonts w:ascii="Liberation Sans" w:hAnsi="Liberation Sans"/>
+                <w:color w:val="000000"/>
+              </w:rPr>
+              <w:t>Updated Member Task List</w:t>
+            </w:r>
+          </w:p>
+        </w:tc>
+        <w:tc>
+          <w:tcPr>
+            <w:tcW w:w="1928" w:type="dxa"/>
+            <w:tcBorders>
+              <w:left w:val="single" w:sz="4" w:space="0" w:color="000000"/>
+              <w:bottom w:val="single" w:sz="4" w:space="0" w:color="000000"/>
+            </w:tcBorders>
+            <w:shd w:val="clear" w:color="auto" w:fill="C5E0B3" w:themeFill="accent6" w:themeFillTint="66"/>
+          </w:tcPr>
+          <w:p>
+            <w:pPr>
+              <w:pStyle w:val="TableContents"/>
+              <w:rPr>
+                <w:rFonts w:ascii="Liberation Sans" w:hAnsi="Liberation Sans"/>
+                <w:color w:val="000000"/>
+              </w:rPr>
+            </w:pPr>
+          </w:p>
+        </w:tc>
+        <w:tc>
+          <w:tcPr>
+            <w:tcW w:w="1927" w:type="dxa"/>
+            <w:tcBorders>
+              <w:left w:val="single" w:sz="4" w:space="0" w:color="000000"/>
+              <w:bottom w:val="single" w:sz="4" w:space="0" w:color="000000"/>
+            </w:tcBorders>
+            <w:shd w:val="clear" w:color="auto" w:fill="BDD6EE" w:themeFill="accent5" w:themeFillTint="66"/>
+          </w:tcPr>
+          <w:p>
+            <w:pPr>
+              <w:pStyle w:val="TableContents"/>
+              <w:rPr>
+                <w:rFonts w:ascii="Liberation Sans" w:hAnsi="Liberation Sans"/>
+                <w:color w:val="000000"/>
+              </w:rPr>
+            </w:pPr>
+          </w:p>
+        </w:tc>
+        <w:tc>
+          <w:tcPr>
+            <w:tcW w:w="1928" w:type="dxa"/>
+            <w:tcBorders>
+              <w:left w:val="single" w:sz="4" w:space="0" w:color="000000"/>
+              <w:bottom w:val="single" w:sz="4" w:space="0" w:color="000000"/>
+            </w:tcBorders>
+            <w:shd w:val="clear" w:color="auto" w:fill="FFE599" w:themeFill="accent4" w:themeFillTint="66"/>
+          </w:tcPr>
+          <w:p>
+            <w:pPr>
+              <w:pStyle w:val="TableContents"/>
+              <w:rPr>
+                <w:rFonts w:ascii="Liberation Sans" w:hAnsi="Liberation Sans"/>
+                <w:color w:val="000000"/>
+              </w:rPr>
+            </w:pPr>
+          </w:p>
+        </w:tc>
+        <w:tc>
+          <w:tcPr>
+            <w:tcW w:w="1928" w:type="dxa"/>
+            <w:tcBorders>
+              <w:left w:val="single" w:sz="4" w:space="0" w:color="000000"/>
+              <w:bottom w:val="single" w:sz="4" w:space="0" w:color="000000"/>
+              <w:right w:val="single" w:sz="4" w:space="0" w:color="000000"/>
+            </w:tcBorders>
+            <w:shd w:val="clear" w:color="auto" w:fill="F7CAAC" w:themeFill="accent2" w:themeFillTint="66"/>
+          </w:tcPr>
+          <w:p>
+            <w:pPr>
+              <w:pStyle w:val="TableContents"/>
+              <w:rPr>
+                <w:rFonts w:ascii="Liberation Sans" w:hAnsi="Liberation Sans"/>
+                <w:color w:val="000000"/>
+              </w:rPr>
+            </w:pPr>
+          </w:p>
+        </w:tc>
+      </w:tr>
+      <w:tr>
+        <w:tc>
+          <w:tcPr>
+            <w:tcW w:w="1927" w:type="dxa"/>
+            <w:tcBorders>
+              <w:left w:val="single" w:sz="4" w:space="0" w:color="000000"/>
+              <w:bottom w:val="single" w:sz="4" w:space="0" w:color="000000"/>
+            </w:tcBorders>
+            <w:shd w:val="clear" w:color="auto" w:fill="auto"/>
+          </w:tcPr>
+          <w:p>
+            <w:pPr>
+              <w:pStyle w:val="TableContents"/>
+              <w:rPr>
+                <w:rFonts w:ascii="Liberation Sans" w:hAnsi="Liberation Sans"/>
+                <w:color w:val="000000"/>
+              </w:rPr>
+            </w:pPr>
+            <w:r>
+              <w:rPr>
+                <w:rFonts w:ascii="Liberation Sans" w:hAnsi="Liberation Sans"/>
+                <w:color w:val="000000"/>
+              </w:rPr>
+              <w:t>Updated Software Discovery</w:t>
+            </w:r>
+          </w:p>
+        </w:tc>
+        <w:tc>
+          <w:tcPr>
+            <w:tcW w:w="1928" w:type="dxa"/>
+            <w:tcBorders>
+              <w:left w:val="single" w:sz="4" w:space="0" w:color="000000"/>
+              <w:bottom w:val="single" w:sz="4" w:space="0" w:color="000000"/>
+            </w:tcBorders>
+            <w:shd w:val="clear" w:color="auto" w:fill="auto"/>
+          </w:tcPr>
+          <w:p>
+            <w:pPr>
+              <w:pStyle w:val="TableContents"/>
+              <w:rPr>
+                <w:rFonts w:ascii="Liberation Sans" w:hAnsi="Liberation Sans"/>
+                <w:color w:val="000000"/>
+              </w:rPr>
+            </w:pPr>
+          </w:p>
+        </w:tc>
+        <w:tc>
+          <w:tcPr>
+            <w:tcW w:w="1927" w:type="dxa"/>
+            <w:tcBorders>
+              <w:left w:val="single" w:sz="4" w:space="0" w:color="000000"/>
+              <w:bottom w:val="single" w:sz="4" w:space="0" w:color="000000"/>
+            </w:tcBorders>
+            <w:shd w:val="clear" w:color="auto" w:fill="BDD6EE" w:themeFill="accent5" w:themeFillTint="66"/>
+          </w:tcPr>
+          <w:p>
+            <w:pPr>
+              <w:pStyle w:val="TableContents"/>
+              <w:rPr>
+                <w:rFonts w:ascii="Liberation Sans" w:hAnsi="Liberation Sans"/>
+                <w:color w:val="000000"/>
+              </w:rPr>
+            </w:pPr>
+          </w:p>
+        </w:tc>
+        <w:tc>
+          <w:tcPr>
+            <w:tcW w:w="1928" w:type="dxa"/>
+            <w:tcBorders>
+              <w:left w:val="single" w:sz="4" w:space="0" w:color="000000"/>
+              <w:bottom w:val="single" w:sz="4" w:space="0" w:color="000000"/>
+            </w:tcBorders>
+            <w:shd w:val="clear" w:color="auto" w:fill="auto"/>
+          </w:tcPr>
+          <w:p>
+            <w:pPr>
+              <w:pStyle w:val="TableContents"/>
+              <w:rPr>
+                <w:rFonts w:ascii="Liberation Sans" w:hAnsi="Liberation Sans"/>
+                <w:color w:val="000000"/>
+              </w:rPr>
+            </w:pPr>
+          </w:p>
+        </w:tc>
+        <w:tc>
+          <w:tcPr>
+            <w:tcW w:w="1928" w:type="dxa"/>
+            <w:tcBorders>
+              <w:left w:val="single" w:sz="4" w:space="0" w:color="000000"/>
+              <w:bottom w:val="single" w:sz="4" w:space="0" w:color="000000"/>
+              <w:right w:val="single" w:sz="4" w:space="0" w:color="000000"/>
+            </w:tcBorders>
+            <w:shd w:val="clear" w:color="auto" w:fill="auto"/>
+          </w:tcPr>
+          <w:p>
+            <w:pPr>
+              <w:pStyle w:val="TableContents"/>
+              <w:rPr>
+                <w:rFonts w:ascii="Liberation Sans" w:hAnsi="Liberation Sans"/>
+                <w:color w:val="000000"/>
+              </w:rPr>
+            </w:pPr>
+          </w:p>
+        </w:tc>
+      </w:tr>
+      <w:tr>
+        <w:tc>
+          <w:tcPr>
+            <w:tcW w:w="1927" w:type="dxa"/>
+            <w:tcBorders>
+              <w:left w:val="single" w:sz="4" w:space="0" w:color="000000"/>
+              <w:bottom w:val="single" w:sz="4" w:space="0" w:color="000000"/>
+            </w:tcBorders>
+            <w:shd w:val="clear" w:color="auto" w:fill="auto"/>
+          </w:tcPr>
+          <w:p>
+            <w:pPr>
+              <w:pStyle w:val="TableContents"/>
+              <w:rPr>
+                <w:rFonts w:ascii="Liberation Sans" w:hAnsi="Liberation Sans"/>
+                <w:color w:val="000000"/>
+              </w:rPr>
+            </w:pPr>
+            <w:r>
+              <w:rPr>
+                <w:rFonts w:ascii="Liberation Sans" w:hAnsi="Liberation Sans"/>
+                <w:color w:val="000000"/>
+              </w:rPr>
+              <w:t xml:space="preserve">Updated Participation </w:t>
+            </w:r>
+          </w:p>
+          <w:p>
+            <w:pPr>
+              <w:pStyle w:val="TableContents"/>
+              <w:rPr>
+                <w:rFonts w:ascii="Liberation Sans" w:hAnsi="Liberation Sans"/>
+                <w:color w:val="000000"/>
+              </w:rPr>
+            </w:pPr>
+            <w:r>
+              <w:rPr>
+                <w:rFonts w:ascii="Liberation Sans" w:hAnsi="Liberation Sans"/>
+                <w:color w:val="000000"/>
+              </w:rPr>
+              <w:t>Census</w:t>
+            </w:r>
+          </w:p>
+        </w:tc>
+        <w:tc>
+          <w:tcPr>
+            <w:tcW w:w="1928" w:type="dxa"/>
+            <w:tcBorders>
+              <w:left w:val="single" w:sz="4" w:space="0" w:color="000000"/>
+              <w:bottom w:val="single" w:sz="4" w:space="0" w:color="000000"/>
+            </w:tcBorders>
+            <w:shd w:val="clear" w:color="auto" w:fill="auto"/>
+          </w:tcPr>
+          <w:p>
+            <w:pPr>
+              <w:pStyle w:val="TableContents"/>
+              <w:rPr>
+                <w:rFonts w:ascii="Liberation Sans" w:hAnsi="Liberation Sans"/>
+                <w:color w:val="000000"/>
+              </w:rPr>
+            </w:pPr>
+          </w:p>
+        </w:tc>
+        <w:tc>
+          <w:tcPr>
+            <w:tcW w:w="1927" w:type="dxa"/>
+            <w:tcBorders>
+              <w:left w:val="single" w:sz="4" w:space="0" w:color="000000"/>
+              <w:bottom w:val="single" w:sz="4" w:space="0" w:color="000000"/>
+            </w:tcBorders>
+            <w:shd w:val="clear" w:color="auto" w:fill="BDD6EE" w:themeFill="accent5" w:themeFillTint="66"/>
+          </w:tcPr>
+          <w:p>
+            <w:pPr>
+              <w:pStyle w:val="TableContents"/>
+              <w:rPr>
+                <w:rFonts w:ascii="Liberation Sans" w:hAnsi="Liberation Sans"/>
+                <w:color w:val="000000"/>
+              </w:rPr>
+            </w:pPr>
+          </w:p>
+        </w:tc>
+        <w:tc>
+          <w:tcPr>
+            <w:tcW w:w="1928" w:type="dxa"/>
+            <w:tcBorders>
+              <w:left w:val="single" w:sz="4" w:space="0" w:color="000000"/>
+              <w:bottom w:val="single" w:sz="4" w:space="0" w:color="000000"/>
+            </w:tcBorders>
+            <w:shd w:val="clear" w:color="auto" w:fill="auto"/>
+          </w:tcPr>
+          <w:p>
+            <w:pPr>
+              <w:pStyle w:val="TableContents"/>
+              <w:rPr>
+                <w:rFonts w:ascii="Liberation Sans" w:hAnsi="Liberation Sans"/>
+                <w:color w:val="000000"/>
+              </w:rPr>
+            </w:pPr>
+          </w:p>
+        </w:tc>
+        <w:tc>
+          <w:tcPr>
+            <w:tcW w:w="1928" w:type="dxa"/>
+            <w:tcBorders>
+              <w:left w:val="single" w:sz="4" w:space="0" w:color="000000"/>
+              <w:bottom w:val="single" w:sz="4" w:space="0" w:color="000000"/>
+              <w:right w:val="single" w:sz="4" w:space="0" w:color="000000"/>
+            </w:tcBorders>
+            <w:shd w:val="clear" w:color="auto" w:fill="auto"/>
+          </w:tcPr>
+          <w:p>
+            <w:pPr>
+              <w:pStyle w:val="TableContents"/>
+              <w:rPr>
+                <w:rFonts w:ascii="Liberation Sans" w:hAnsi="Liberation Sans"/>
+                <w:color w:val="000000"/>
+              </w:rPr>
+            </w:pPr>
+          </w:p>
+        </w:tc>
+      </w:tr>
+      <w:tr>
+        <w:tc>
+          <w:tcPr>
+            <w:tcW w:w="9638" w:type="dxa"/>
+            <w:gridSpan w:val="5"/>
+            <w:tcBorders>
+              <w:left w:val="single" w:sz="4" w:space="0" w:color="000000"/>
+              <w:bottom w:val="single" w:sz="4" w:space="0" w:color="000000"/>
+              <w:right w:val="single" w:sz="4" w:space="0" w:color="000000"/>
+            </w:tcBorders>
+            <w:shd w:val="clear" w:color="auto" w:fill="auto"/>
+          </w:tcPr>
+          <w:p>
+            <w:pPr>
+              <w:pStyle w:val="TableContents"/>
+              <w:jc w:val="center"/>
+              <w:rPr>
+                <w:rFonts w:ascii="Liberation Sans" w:hAnsi="Liberation Sans"/>
+                <w:color w:val="000000"/>
+              </w:rPr>
+            </w:pPr>
+            <w:r>
+              <w:rPr>
+                <w:rFonts w:ascii="Liberation Sans" w:hAnsi="Liberation Sans"/>
+                <w:color w:val="000000"/>
+              </w:rPr>
+              <w:t>System Design</w:t>
+            </w:r>
+          </w:p>
+        </w:tc>
+      </w:tr>
+      <w:tr>
+        <w:tc>
+          <w:tcPr>
+            <w:tcW w:w="1927" w:type="dxa"/>
+            <w:tcBorders>
+              <w:left w:val="single" w:sz="4" w:space="0" w:color="000000"/>
+              <w:bottom w:val="single" w:sz="4" w:space="0" w:color="000000"/>
+            </w:tcBorders>
+            <w:shd w:val="clear" w:color="auto" w:fill="auto"/>
+          </w:tcPr>
+          <w:p>
+            <w:pPr>
+              <w:pStyle w:val="TableContents"/>
+              <w:rPr>
+                <w:rFonts w:ascii="Liberation Sans" w:hAnsi="Liberation Sans"/>
+                <w:color w:val="000000"/>
+              </w:rPr>
+            </w:pPr>
+            <w:r>
+              <w:rPr>
+                <w:rFonts w:ascii="Liberation Sans" w:hAnsi="Liberation Sans"/>
+                <w:color w:val="000000"/>
+              </w:rPr>
+              <w:t>Title Page</w:t>
+            </w:r>
+          </w:p>
+        </w:tc>
+        <w:tc>
+          <w:tcPr>
+            <w:tcW w:w="1928" w:type="dxa"/>
+            <w:tcBorders>
+              <w:left w:val="single" w:sz="4" w:space="0" w:color="000000"/>
+              <w:bottom w:val="single" w:sz="4" w:space="0" w:color="000000"/>
+            </w:tcBorders>
+            <w:shd w:val="clear" w:color="auto" w:fill="C5E0B3" w:themeFill="accent6" w:themeFillTint="66"/>
+          </w:tcPr>
+          <w:p>
+            <w:pPr>
+              <w:pStyle w:val="TableContents"/>
+              <w:rPr>
+                <w:rFonts w:ascii="Liberation Sans" w:hAnsi="Liberation Sans"/>
+                <w:color w:val="000000"/>
+              </w:rPr>
+            </w:pPr>
+          </w:p>
+        </w:tc>
+        <w:tc>
+          <w:tcPr>
+            <w:tcW w:w="1927" w:type="dxa"/>
+            <w:tcBorders>
+              <w:left w:val="single" w:sz="4" w:space="0" w:color="000000"/>
+              <w:bottom w:val="single" w:sz="4" w:space="0" w:color="000000"/>
+            </w:tcBorders>
+            <w:shd w:val="clear" w:color="auto" w:fill="auto"/>
+          </w:tcPr>
+          <w:p>
+            <w:pPr>
+              <w:pStyle w:val="TableContents"/>
+              <w:rPr>
+                <w:rFonts w:ascii="Liberation Sans" w:hAnsi="Liberation Sans"/>
+                <w:color w:val="000000"/>
+              </w:rPr>
+            </w:pPr>
+          </w:p>
+        </w:tc>
+        <w:tc>
+          <w:tcPr>
+            <w:tcW w:w="1928" w:type="dxa"/>
+            <w:tcBorders>
+              <w:left w:val="single" w:sz="4" w:space="0" w:color="000000"/>
+              <w:bottom w:val="single" w:sz="4" w:space="0" w:color="000000"/>
+            </w:tcBorders>
+            <w:shd w:val="clear" w:color="auto" w:fill="auto"/>
+          </w:tcPr>
+          <w:p>
+            <w:pPr>
+              <w:pStyle w:val="TableContents"/>
+              <w:rPr>
+                <w:rFonts w:ascii="Liberation Sans" w:hAnsi="Liberation Sans"/>
+                <w:color w:val="000000"/>
+              </w:rPr>
+            </w:pPr>
+          </w:p>
+        </w:tc>
+        <w:tc>
+          <w:tcPr>
+            <w:tcW w:w="1928" w:type="dxa"/>
+            <w:tcBorders>
+              <w:left w:val="single" w:sz="4" w:space="0" w:color="000000"/>
+              <w:bottom w:val="single" w:sz="4" w:space="0" w:color="000000"/>
+              <w:right w:val="single" w:sz="4" w:space="0" w:color="000000"/>
+            </w:tcBorders>
+            <w:shd w:val="clear" w:color="auto" w:fill="auto"/>
+          </w:tcPr>
+          <w:p>
+            <w:pPr>
+              <w:pStyle w:val="TableContents"/>
+              <w:rPr>
+                <w:rFonts w:ascii="Liberation Sans" w:hAnsi="Liberation Sans"/>
+                <w:color w:val="000000"/>
+              </w:rPr>
+            </w:pPr>
+          </w:p>
+        </w:tc>
+      </w:tr>
+      <w:tr>
+        <w:tc>
+          <w:tcPr>
+            <w:tcW w:w="1927" w:type="dxa"/>
+            <w:tcBorders>
+              <w:left w:val="single" w:sz="4" w:space="0" w:color="000000"/>
+              <w:bottom w:val="single" w:sz="4" w:space="0" w:color="000000"/>
+            </w:tcBorders>
+            <w:shd w:val="clear" w:color="auto" w:fill="auto"/>
+          </w:tcPr>
+          <w:p>
+            <w:pPr>
+              <w:pStyle w:val="TableContents"/>
+              <w:rPr>
+                <w:rFonts w:ascii="Liberation Sans" w:hAnsi="Liberation Sans"/>
+                <w:color w:val="000000"/>
+              </w:rPr>
+            </w:pPr>
+            <w:r>
+              <w:rPr>
+                <w:rFonts w:ascii="Liberation Sans" w:hAnsi="Liberation Sans"/>
+                <w:color w:val="000000"/>
+              </w:rPr>
+              <w:t>Parts List</w:t>
+            </w:r>
+          </w:p>
+        </w:tc>
+        <w:tc>
+          <w:tcPr>
+            <w:tcW w:w="1928" w:type="dxa"/>
+            <w:tcBorders>
+              <w:left w:val="single" w:sz="4" w:space="0" w:color="000000"/>
+              <w:bottom w:val="single" w:sz="4" w:space="0" w:color="000000"/>
+            </w:tcBorders>
+            <w:shd w:val="clear" w:color="auto" w:fill="auto"/>
+          </w:tcPr>
+          <w:p>
+            <w:pPr>
+              <w:pStyle w:val="TableContents"/>
+              <w:rPr>
+                <w:rFonts w:ascii="Liberation Sans" w:hAnsi="Liberation Sans"/>
+                <w:color w:val="000000"/>
+              </w:rPr>
+            </w:pPr>
+          </w:p>
+        </w:tc>
+        <w:tc>
+          <w:tcPr>
+            <w:tcW w:w="1927" w:type="dxa"/>
+            <w:tcBorders>
+              <w:left w:val="single" w:sz="4" w:space="0" w:color="000000"/>
+              <w:bottom w:val="single" w:sz="4" w:space="0" w:color="000000"/>
+            </w:tcBorders>
+            <w:shd w:val="clear" w:color="auto" w:fill="auto"/>
+          </w:tcPr>
+          <w:p>
+            <w:pPr>
+              <w:pStyle w:val="TableContents"/>
+              <w:rPr>
+                <w:rFonts w:ascii="Liberation Sans" w:hAnsi="Liberation Sans"/>
+                <w:color w:val="000000"/>
+              </w:rPr>
+            </w:pPr>
+          </w:p>
+        </w:tc>
+        <w:tc>
+          <w:tcPr>
+            <w:tcW w:w="1928" w:type="dxa"/>
+            <w:tcBorders>
+              <w:left w:val="single" w:sz="4" w:space="0" w:color="000000"/>
+              <w:bottom w:val="single" w:sz="4" w:space="0" w:color="000000"/>
+            </w:tcBorders>
+            <w:shd w:val="clear" w:color="auto" w:fill="auto"/>
+          </w:tcPr>
+          <w:p>
+            <w:pPr>
+              <w:pStyle w:val="TableContents"/>
+              <w:rPr>
+                <w:rFonts w:ascii="Liberation Sans" w:hAnsi="Liberation Sans"/>
+                <w:color w:val="000000"/>
+              </w:rPr>
+            </w:pPr>
+          </w:p>
+        </w:tc>
+        <w:tc>
+          <w:tcPr>
+            <w:tcW w:w="1928" w:type="dxa"/>
+            <w:tcBorders>
+              <w:left w:val="single" w:sz="4" w:space="0" w:color="000000"/>
+              <w:bottom w:val="single" w:sz="4" w:space="0" w:color="000000"/>
+              <w:right w:val="single" w:sz="4" w:space="0" w:color="000000"/>
+            </w:tcBorders>
+            <w:shd w:val="clear" w:color="auto" w:fill="F7CAAC" w:themeFill="accent2" w:themeFillTint="66"/>
+          </w:tcPr>
+          <w:p>
+            <w:pPr>
+              <w:pStyle w:val="TableContents"/>
+              <w:rPr>
+                <w:rFonts w:ascii="Liberation Sans" w:hAnsi="Liberation Sans"/>
+                <w:color w:val="000000"/>
+              </w:rPr>
+            </w:pPr>
+          </w:p>
+        </w:tc>
+      </w:tr>
+      <w:tr>
+        <w:tc>
+          <w:tcPr>
+            <w:tcW w:w="1927" w:type="dxa"/>
+            <w:tcBorders>
+              <w:left w:val="single" w:sz="4" w:space="0" w:color="000000"/>
+              <w:bottom w:val="single" w:sz="4" w:space="0" w:color="000000"/>
+            </w:tcBorders>
+            <w:shd w:val="clear" w:color="auto" w:fill="auto"/>
+          </w:tcPr>
+          <w:p>
+            <w:pPr>
+              <w:pStyle w:val="TableContents"/>
+              <w:rPr>
+                <w:rFonts w:ascii="Liberation Sans" w:hAnsi="Liberation Sans"/>
+                <w:color w:val="000000"/>
+              </w:rPr>
+            </w:pPr>
+            <w:r>
+              <w:rPr>
+                <w:rFonts w:ascii="Liberation Sans" w:hAnsi="Liberation Sans"/>
+                <w:color w:val="000000"/>
+              </w:rPr>
+              <w:t>Input List</w:t>
+            </w:r>
+          </w:p>
+        </w:tc>
+        <w:tc>
+          <w:tcPr>
+            <w:tcW w:w="1928" w:type="dxa"/>
+            <w:tcBorders>
+              <w:left w:val="single" w:sz="4" w:space="0" w:color="000000"/>
+              <w:bottom w:val="single" w:sz="4" w:space="0" w:color="000000"/>
+            </w:tcBorders>
+            <w:shd w:val="clear" w:color="auto" w:fill="auto"/>
+          </w:tcPr>
+          <w:p>
+            <w:pPr>
+              <w:pStyle w:val="TableContents"/>
+              <w:rPr>
+                <w:rFonts w:ascii="Liberation Sans" w:hAnsi="Liberation Sans"/>
+                <w:color w:val="000000"/>
+              </w:rPr>
+            </w:pPr>
+          </w:p>
+        </w:tc>
+        <w:tc>
+          <w:tcPr>
+            <w:tcW w:w="1927" w:type="dxa"/>
+            <w:tcBorders>
+              <w:left w:val="single" w:sz="4" w:space="0" w:color="000000"/>
+              <w:bottom w:val="single" w:sz="4" w:space="0" w:color="000000"/>
+            </w:tcBorders>
+            <w:shd w:val="clear" w:color="auto" w:fill="auto"/>
+          </w:tcPr>
+          <w:p>
+            <w:pPr>
+              <w:pStyle w:val="TableContents"/>
+              <w:rPr>
+                <w:rFonts w:ascii="Liberation Sans" w:hAnsi="Liberation Sans"/>
+                <w:color w:val="000000"/>
+              </w:rPr>
+            </w:pPr>
+          </w:p>
+        </w:tc>
+        <w:tc>
+          <w:tcPr>
+            <w:tcW w:w="1928" w:type="dxa"/>
+            <w:tcBorders>
+              <w:left w:val="single" w:sz="4" w:space="0" w:color="000000"/>
+              <w:bottom w:val="single" w:sz="4" w:space="0" w:color="000000"/>
+            </w:tcBorders>
+            <w:shd w:val="clear" w:color="auto" w:fill="auto"/>
+          </w:tcPr>
+          <w:p>
+            <w:pPr>
+              <w:pStyle w:val="TableContents"/>
+              <w:rPr>
+                <w:rFonts w:ascii="Liberation Sans" w:hAnsi="Liberation Sans"/>
+                <w:color w:val="000000"/>
+              </w:rPr>
+            </w:pPr>
+          </w:p>
+        </w:tc>
+        <w:tc>
+          <w:tcPr>
+            <w:tcW w:w="1928" w:type="dxa"/>
+            <w:tcBorders>
+              <w:left w:val="single" w:sz="4" w:space="0" w:color="000000"/>
+              <w:bottom w:val="single" w:sz="4" w:space="0" w:color="000000"/>
+              <w:right w:val="single" w:sz="4" w:space="0" w:color="000000"/>
+            </w:tcBorders>
+            <w:shd w:val="clear" w:color="auto" w:fill="F7CAAC" w:themeFill="accent2" w:themeFillTint="66"/>
+          </w:tcPr>
+          <w:p>
+            <w:pPr>
+              <w:pStyle w:val="TableContents"/>
+              <w:rPr>
+                <w:rFonts w:ascii="Liberation Sans" w:hAnsi="Liberation Sans"/>
+                <w:color w:val="000000"/>
+              </w:rPr>
+            </w:pPr>
+          </w:p>
+        </w:tc>
+      </w:tr>
+      <w:tr>
+        <w:tc>
+          <w:tcPr>
+            <w:tcW w:w="1927" w:type="dxa"/>
+            <w:tcBorders>
+              <w:left w:val="single" w:sz="4" w:space="0" w:color="000000"/>
+              <w:bottom w:val="single" w:sz="4" w:space="0" w:color="000000"/>
+            </w:tcBorders>
+            <w:shd w:val="clear" w:color="auto" w:fill="auto"/>
+          </w:tcPr>
+          <w:p>
+            <w:pPr>
+              <w:pStyle w:val="TableContents"/>
+              <w:rPr>
+                <w:rFonts w:ascii="Liberation Sans" w:hAnsi="Liberation Sans"/>
+                <w:color w:val="000000"/>
+              </w:rPr>
+            </w:pPr>
+            <w:r>
+              <w:rPr>
+                <w:rFonts w:ascii="Liberation Sans" w:hAnsi="Liberation Sans"/>
+                <w:color w:val="000000"/>
+              </w:rPr>
+              <w:t>Output List</w:t>
+            </w:r>
+          </w:p>
+        </w:tc>
+        <w:tc>
+          <w:tcPr>
+            <w:tcW w:w="1928" w:type="dxa"/>
+            <w:tcBorders>
+              <w:left w:val="single" w:sz="4" w:space="0" w:color="000000"/>
+              <w:bottom w:val="single" w:sz="4" w:space="0" w:color="000000"/>
+            </w:tcBorders>
+            <w:shd w:val="clear" w:color="auto" w:fill="auto"/>
+          </w:tcPr>
+          <w:p>
+            <w:pPr>
+              <w:pStyle w:val="TableContents"/>
+              <w:rPr>
+                <w:rFonts w:ascii="Liberation Sans" w:hAnsi="Liberation Sans"/>
+                <w:color w:val="000000"/>
+              </w:rPr>
+            </w:pPr>
+          </w:p>
+        </w:tc>
+        <w:tc>
+          <w:tcPr>
+            <w:tcW w:w="1927" w:type="dxa"/>
+            <w:tcBorders>
+              <w:left w:val="single" w:sz="4" w:space="0" w:color="000000"/>
+              <w:bottom w:val="single" w:sz="4" w:space="0" w:color="000000"/>
+            </w:tcBorders>
+            <w:shd w:val="clear" w:color="auto" w:fill="auto"/>
+          </w:tcPr>
+          <w:p>
+            <w:pPr>
+              <w:pStyle w:val="TableContents"/>
+              <w:rPr>
+                <w:rFonts w:ascii="Liberation Sans" w:hAnsi="Liberation Sans"/>
+                <w:color w:val="000000"/>
+              </w:rPr>
+            </w:pPr>
+          </w:p>
+        </w:tc>
+        <w:tc>
+          <w:tcPr>
+            <w:tcW w:w="1928" w:type="dxa"/>
+            <w:tcBorders>
+              <w:left w:val="single" w:sz="4" w:space="0" w:color="000000"/>
+              <w:bottom w:val="single" w:sz="4" w:space="0" w:color="000000"/>
+            </w:tcBorders>
+            <w:shd w:val="clear" w:color="auto" w:fill="auto"/>
+          </w:tcPr>
+          <w:p>
+            <w:pPr>
+              <w:pStyle w:val="TableContents"/>
+              <w:rPr>
+                <w:rFonts w:ascii="Liberation Sans" w:hAnsi="Liberation Sans"/>
+                <w:color w:val="000000"/>
+              </w:rPr>
+            </w:pPr>
+          </w:p>
+        </w:tc>
+        <w:tc>
+          <w:tcPr>
+            <w:tcW w:w="1928" w:type="dxa"/>
+            <w:tcBorders>
+              <w:left w:val="single" w:sz="4" w:space="0" w:color="000000"/>
+              <w:bottom w:val="single" w:sz="4" w:space="0" w:color="000000"/>
+              <w:right w:val="single" w:sz="4" w:space="0" w:color="000000"/>
+            </w:tcBorders>
+            <w:shd w:val="clear" w:color="auto" w:fill="F7CAAC" w:themeFill="accent2" w:themeFillTint="66"/>
+          </w:tcPr>
+          <w:p>
+            <w:pPr>
+              <w:pStyle w:val="TableContents"/>
+              <w:rPr>
+                <w:rFonts w:ascii="Liberation Sans" w:hAnsi="Liberation Sans"/>
+                <w:color w:val="000000"/>
+              </w:rPr>
+            </w:pPr>
+          </w:p>
+        </w:tc>
+      </w:tr>
+      <w:tr>
+        <w:tc>
+          <w:tcPr>
+            <w:tcW w:w="1927" w:type="dxa"/>
+            <w:tcBorders>
+              <w:left w:val="single" w:sz="4" w:space="0" w:color="000000"/>
+              <w:bottom w:val="single" w:sz="4" w:space="0" w:color="000000"/>
+            </w:tcBorders>
+            <w:shd w:val="clear" w:color="auto" w:fill="auto"/>
+          </w:tcPr>
+          <w:p>
+            <w:pPr>
+              <w:pStyle w:val="TableContents"/>
+              <w:rPr>
+                <w:rFonts w:ascii="Liberation Sans" w:hAnsi="Liberation Sans"/>
+                <w:color w:val="000000"/>
+              </w:rPr>
+            </w:pPr>
+            <w:r>
+              <w:rPr>
+                <w:rFonts w:ascii="Liberation Sans" w:hAnsi="Liberation Sans"/>
+                <w:color w:val="000000"/>
+              </w:rPr>
+              <w:t>Interface List</w:t>
+            </w:r>
+          </w:p>
+        </w:tc>
+        <w:tc>
+          <w:tcPr>
+            <w:tcW w:w="1928" w:type="dxa"/>
+            <w:tcBorders>
+              <w:left w:val="single" w:sz="4" w:space="0" w:color="000000"/>
+              <w:bottom w:val="single" w:sz="4" w:space="0" w:color="000000"/>
+            </w:tcBorders>
+            <w:shd w:val="clear" w:color="auto" w:fill="auto"/>
+          </w:tcPr>
+          <w:p>
+            <w:pPr>
+              <w:pStyle w:val="TableContents"/>
+              <w:rPr>
+                <w:rFonts w:ascii="Liberation Sans" w:hAnsi="Liberation Sans"/>
+                <w:color w:val="000000"/>
+              </w:rPr>
+            </w:pPr>
+          </w:p>
+        </w:tc>
+        <w:tc>
+          <w:tcPr>
+            <w:tcW w:w="1927" w:type="dxa"/>
+            <w:tcBorders>
+              <w:left w:val="single" w:sz="4" w:space="0" w:color="000000"/>
+              <w:bottom w:val="single" w:sz="4" w:space="0" w:color="000000"/>
+            </w:tcBorders>
+            <w:shd w:val="clear" w:color="auto" w:fill="auto"/>
+          </w:tcPr>
+          <w:p>
+            <w:pPr>
+              <w:pStyle w:val="TableContents"/>
+              <w:rPr>
+                <w:rFonts w:ascii="Liberation Sans" w:hAnsi="Liberation Sans"/>
+                <w:color w:val="000000"/>
+              </w:rPr>
+            </w:pPr>
+          </w:p>
+        </w:tc>
+        <w:tc>
+          <w:tcPr>
+            <w:tcW w:w="1928" w:type="dxa"/>
+            <w:tcBorders>
+              <w:left w:val="single" w:sz="4" w:space="0" w:color="000000"/>
+              <w:bottom w:val="single" w:sz="4" w:space="0" w:color="000000"/>
+            </w:tcBorders>
+            <w:shd w:val="clear" w:color="auto" w:fill="auto"/>
+          </w:tcPr>
+          <w:p>
+            <w:pPr>
+              <w:pStyle w:val="TableContents"/>
+              <w:rPr>
+                <w:rFonts w:ascii="Liberation Sans" w:hAnsi="Liberation Sans"/>
+                <w:color w:val="000000"/>
+              </w:rPr>
+            </w:pPr>
+          </w:p>
+        </w:tc>
+        <w:tc>
+          <w:tcPr>
+            <w:tcW w:w="1928" w:type="dxa"/>
+            <w:tcBorders>
+              <w:left w:val="single" w:sz="4" w:space="0" w:color="000000"/>
+              <w:bottom w:val="single" w:sz="4" w:space="0" w:color="000000"/>
+              <w:right w:val="single" w:sz="4" w:space="0" w:color="000000"/>
+            </w:tcBorders>
+            <w:shd w:val="clear" w:color="auto" w:fill="F7CAAC" w:themeFill="accent2" w:themeFillTint="66"/>
+          </w:tcPr>
+          <w:p>
+            <w:pPr>
+              <w:pStyle w:val="TableContents"/>
+              <w:rPr>
+                <w:rFonts w:ascii="Liberation Sans" w:hAnsi="Liberation Sans"/>
+                <w:color w:val="000000"/>
+              </w:rPr>
+            </w:pPr>
+          </w:p>
+        </w:tc>
+      </w:tr>
+      <w:tr>
+        <w:tc>
+          <w:tcPr>
+            <w:tcW w:w="1927" w:type="dxa"/>
+            <w:tcBorders>
+              <w:left w:val="single" w:sz="4" w:space="0" w:color="000000"/>
+              <w:bottom w:val="single" w:sz="4" w:space="0" w:color="000000"/>
+            </w:tcBorders>
+            <w:shd w:val="clear" w:color="auto" w:fill="auto"/>
+          </w:tcPr>
+          <w:p>
+            <w:pPr>
+              <w:pStyle w:val="TableContents"/>
+              <w:rPr>
+                <w:rFonts w:ascii="Liberation Sans" w:hAnsi="Liberation Sans"/>
+                <w:color w:val="000000"/>
+              </w:rPr>
+            </w:pPr>
+            <w:r>
+              <w:rPr>
+                <w:rFonts w:ascii="Liberation Sans" w:hAnsi="Liberation Sans"/>
+                <w:color w:val="000000"/>
+              </w:rPr>
+              <w:t>Module List</w:t>
+            </w:r>
+          </w:p>
+        </w:tc>
+        <w:tc>
+          <w:tcPr>
+            <w:tcW w:w="1928" w:type="dxa"/>
+            <w:tcBorders>
+              <w:left w:val="single" w:sz="4" w:space="0" w:color="000000"/>
+              <w:bottom w:val="single" w:sz="4" w:space="0" w:color="000000"/>
+            </w:tcBorders>
+            <w:shd w:val="clear" w:color="auto" w:fill="C5E0B3" w:themeFill="accent6" w:themeFillTint="66"/>
+          </w:tcPr>
+          <w:p>
+            <w:pPr>
+              <w:pStyle w:val="TableContents"/>
+              <w:rPr>
+                <w:rFonts w:ascii="Liberation Sans" w:hAnsi="Liberation Sans"/>
+                <w:color w:val="000000"/>
+              </w:rPr>
+            </w:pPr>
+          </w:p>
+        </w:tc>
+        <w:tc>
+          <w:tcPr>
+            <w:tcW w:w="1927" w:type="dxa"/>
+            <w:tcBorders>
+              <w:left w:val="single" w:sz="4" w:space="0" w:color="000000"/>
+              <w:bottom w:val="single" w:sz="4" w:space="0" w:color="000000"/>
+            </w:tcBorders>
+            <w:shd w:val="clear" w:color="auto" w:fill="auto"/>
+          </w:tcPr>
+          <w:p>
+            <w:pPr>
+              <w:pStyle w:val="TableContents"/>
+              <w:rPr>
+                <w:rFonts w:ascii="Liberation Sans" w:hAnsi="Liberation Sans"/>
+                <w:color w:val="000000"/>
+              </w:rPr>
+            </w:pPr>
+          </w:p>
+        </w:tc>
+        <w:tc>
+          <w:tcPr>
+            <w:tcW w:w="1928" w:type="dxa"/>
+            <w:tcBorders>
+              <w:left w:val="single" w:sz="4" w:space="0" w:color="000000"/>
+              <w:bottom w:val="single" w:sz="4" w:space="0" w:color="000000"/>
+            </w:tcBorders>
+            <w:shd w:val="clear" w:color="auto" w:fill="auto"/>
+          </w:tcPr>
+          <w:p>
+            <w:pPr>
+              <w:pStyle w:val="TableContents"/>
+              <w:rPr>
+                <w:rFonts w:ascii="Liberation Sans" w:hAnsi="Liberation Sans"/>
+                <w:color w:val="000000"/>
+              </w:rPr>
+            </w:pPr>
+          </w:p>
+        </w:tc>
+        <w:tc>
+          <w:tcPr>
+            <w:tcW w:w="1928" w:type="dxa"/>
+            <w:tcBorders>
+              <w:left w:val="single" w:sz="4" w:space="0" w:color="000000"/>
+              <w:bottom w:val="single" w:sz="4" w:space="0" w:color="000000"/>
+              <w:right w:val="single" w:sz="4" w:space="0" w:color="000000"/>
+            </w:tcBorders>
+            <w:shd w:val="clear" w:color="auto" w:fill="auto"/>
+          </w:tcPr>
+          <w:p>
+            <w:pPr>
+              <w:pStyle w:val="TableContents"/>
+              <w:rPr>
+                <w:rFonts w:ascii="Liberation Sans" w:hAnsi="Liberation Sans"/>
+                <w:color w:val="000000"/>
+              </w:rPr>
+            </w:pPr>
+          </w:p>
+        </w:tc>
+      </w:tr>
+      <w:tr>
+        <w:tc>
+          <w:tcPr>
+            <w:tcW w:w="1927" w:type="dxa"/>
+            <w:tcBorders>
+              <w:left w:val="single" w:sz="4" w:space="0" w:color="000000"/>
+              <w:bottom w:val="single" w:sz="4" w:space="0" w:color="000000"/>
+            </w:tcBorders>
+            <w:shd w:val="clear" w:color="auto" w:fill="auto"/>
+          </w:tcPr>
+          <w:p>
+            <w:pPr>
+              <w:pStyle w:val="TableContents"/>
+              <w:rPr>
+                <w:rFonts w:ascii="Liberation Sans" w:hAnsi="Liberation Sans"/>
+                <w:color w:val="000000"/>
+              </w:rPr>
+            </w:pPr>
+            <w:r>
+              <w:rPr>
+                <w:rFonts w:ascii="Liberation Sans" w:hAnsi="Liberation Sans"/>
+                <w:color w:val="000000"/>
+              </w:rPr>
+              <w:t>Mode List</w:t>
+            </w:r>
+          </w:p>
+        </w:tc>
+        <w:tc>
+          <w:tcPr>
+            <w:tcW w:w="1928" w:type="dxa"/>
+            <w:tcBorders>
+              <w:left w:val="single" w:sz="4" w:space="0" w:color="000000"/>
+              <w:bottom w:val="single" w:sz="4" w:space="0" w:color="000000"/>
+            </w:tcBorders>
+            <w:shd w:val="clear" w:color="auto" w:fill="auto"/>
+          </w:tcPr>
+          <w:p>
+            <w:pPr>
+              <w:pStyle w:val="TableContents"/>
+              <w:rPr>
+                <w:rFonts w:ascii="Liberation Sans" w:hAnsi="Liberation Sans"/>
+                <w:color w:val="000000"/>
+              </w:rPr>
+            </w:pPr>
+          </w:p>
+        </w:tc>
+        <w:tc>
+          <w:tcPr>
+            <w:tcW w:w="1927" w:type="dxa"/>
+            <w:tcBorders>
+              <w:left w:val="single" w:sz="4" w:space="0" w:color="000000"/>
+              <w:bottom w:val="single" w:sz="4" w:space="0" w:color="000000"/>
+            </w:tcBorders>
+            <w:shd w:val="clear" w:color="auto" w:fill="BDD6EE" w:themeFill="accent5" w:themeFillTint="66"/>
+          </w:tcPr>
+          <w:p>
+            <w:pPr>
+              <w:pStyle w:val="TableContents"/>
+              <w:rPr>
+                <w:rFonts w:ascii="Liberation Sans" w:hAnsi="Liberation Sans"/>
+                <w:color w:val="000000"/>
+              </w:rPr>
+            </w:pPr>
+          </w:p>
+        </w:tc>
+        <w:tc>
+          <w:tcPr>
+            <w:tcW w:w="1928" w:type="dxa"/>
+            <w:tcBorders>
+              <w:left w:val="single" w:sz="4" w:space="0" w:color="000000"/>
+              <w:bottom w:val="single" w:sz="4" w:space="0" w:color="000000"/>
+            </w:tcBorders>
+            <w:shd w:val="clear" w:color="auto" w:fill="auto"/>
+          </w:tcPr>
+          <w:p>
+            <w:pPr>
+              <w:pStyle w:val="TableContents"/>
+              <w:rPr>
+                <w:rFonts w:ascii="Liberation Sans" w:hAnsi="Liberation Sans"/>
+                <w:color w:val="000000"/>
+              </w:rPr>
+            </w:pPr>
+          </w:p>
+        </w:tc>
+        <w:tc>
+          <w:tcPr>
+            <w:tcW w:w="1928" w:type="dxa"/>
+            <w:tcBorders>
+              <w:left w:val="single" w:sz="4" w:space="0" w:color="000000"/>
+              <w:bottom w:val="single" w:sz="4" w:space="0" w:color="000000"/>
+              <w:right w:val="single" w:sz="4" w:space="0" w:color="000000"/>
+            </w:tcBorders>
+            <w:shd w:val="clear" w:color="auto" w:fill="auto"/>
+          </w:tcPr>
+          <w:p>
+            <w:pPr>
+              <w:pStyle w:val="TableContents"/>
+              <w:rPr>
+                <w:rFonts w:ascii="Liberation Sans" w:hAnsi="Liberation Sans"/>
+                <w:color w:val="000000"/>
+              </w:rPr>
+            </w:pPr>
+          </w:p>
+        </w:tc>
+      </w:tr>
+      <w:tr>
+        <w:tc>
+          <w:tcPr>
+            <w:tcW w:w="1927" w:type="dxa"/>
+            <w:tcBorders>
+              <w:left w:val="single" w:sz="4" w:space="0" w:color="000000"/>
+              <w:bottom w:val="single" w:sz="4" w:space="0" w:color="000000"/>
+            </w:tcBorders>
+            <w:shd w:val="clear" w:color="auto" w:fill="auto"/>
+          </w:tcPr>
+          <w:p>
+            <w:pPr>
+              <w:pStyle w:val="TableContents"/>
+              <w:rPr>
+                <w:rFonts w:ascii="Liberation Sans" w:hAnsi="Liberation Sans"/>
+                <w:color w:val="000000"/>
+              </w:rPr>
+            </w:pPr>
+            <w:r>
+              <w:rPr>
+                <w:rFonts w:ascii="Liberation Sans" w:hAnsi="Liberation Sans"/>
+                <w:color w:val="000000"/>
+              </w:rPr>
+              <w:t>Circuit Diagram</w:t>
+            </w:r>
+          </w:p>
+        </w:tc>
+        <w:tc>
+          <w:tcPr>
+            <w:tcW w:w="1928" w:type="dxa"/>
+            <w:tcBorders>
+              <w:left w:val="single" w:sz="4" w:space="0" w:color="000000"/>
+              <w:bottom w:val="single" w:sz="4" w:space="0" w:color="000000"/>
+            </w:tcBorders>
+            <w:shd w:val="clear" w:color="auto" w:fill="auto"/>
+          </w:tcPr>
+          <w:p>
+            <w:pPr>
+              <w:pStyle w:val="TableContents"/>
+              <w:rPr>
+                <w:rFonts w:ascii="Liberation Sans" w:hAnsi="Liberation Sans"/>
+                <w:color w:val="000000"/>
+              </w:rPr>
+            </w:pPr>
+          </w:p>
+        </w:tc>
+        <w:tc>
+          <w:tcPr>
+            <w:tcW w:w="1927" w:type="dxa"/>
+            <w:tcBorders>
+              <w:left w:val="single" w:sz="4" w:space="0" w:color="000000"/>
+              <w:bottom w:val="single" w:sz="4" w:space="0" w:color="000000"/>
+            </w:tcBorders>
+            <w:shd w:val="clear" w:color="auto" w:fill="auto"/>
+          </w:tcPr>
+          <w:p>
+            <w:pPr>
+              <w:pStyle w:val="TableContents"/>
+              <w:rPr>
+                <w:rFonts w:ascii="Liberation Sans" w:hAnsi="Liberation Sans"/>
+                <w:color w:val="000000"/>
+              </w:rPr>
+            </w:pPr>
+          </w:p>
+        </w:tc>
+        <w:tc>
+          <w:tcPr>
+            <w:tcW w:w="1928" w:type="dxa"/>
+            <w:tcBorders>
+              <w:left w:val="single" w:sz="4" w:space="0" w:color="000000"/>
+              <w:bottom w:val="single" w:sz="4" w:space="0" w:color="000000"/>
+            </w:tcBorders>
+            <w:shd w:val="clear" w:color="auto" w:fill="FFE599" w:themeFill="accent4" w:themeFillTint="66"/>
+          </w:tcPr>
+          <w:p>
+            <w:pPr>
+              <w:pStyle w:val="TableContents"/>
+              <w:rPr>
+                <w:rFonts w:ascii="Liberation Sans" w:hAnsi="Liberation Sans"/>
+                <w:color w:val="000000"/>
+              </w:rPr>
+            </w:pPr>
+          </w:p>
+        </w:tc>
+        <w:tc>
+          <w:tcPr>
+            <w:tcW w:w="1928" w:type="dxa"/>
+            <w:tcBorders>
+              <w:left w:val="single" w:sz="4" w:space="0" w:color="000000"/>
+              <w:bottom w:val="single" w:sz="4" w:space="0" w:color="000000"/>
+              <w:right w:val="single" w:sz="4" w:space="0" w:color="000000"/>
+            </w:tcBorders>
+            <w:shd w:val="clear" w:color="auto" w:fill="auto"/>
+          </w:tcPr>
+          <w:p>
+            <w:pPr>
+              <w:pStyle w:val="TableContents"/>
+              <w:rPr>
+                <w:rFonts w:ascii="Liberation Sans" w:hAnsi="Liberation Sans"/>
+                <w:color w:val="000000"/>
+              </w:rPr>
+            </w:pPr>
+          </w:p>
+        </w:tc>
+      </w:tr>
+      <w:tr>
+        <w:tc>
+          <w:tcPr>
+            <w:tcW w:w="1927" w:type="dxa"/>
+            <w:tcBorders>
+              <w:left w:val="single" w:sz="4" w:space="0" w:color="000000"/>
+              <w:bottom w:val="single" w:sz="4" w:space="0" w:color="000000"/>
+            </w:tcBorders>
+            <w:shd w:val="clear" w:color="auto" w:fill="auto"/>
+          </w:tcPr>
+          <w:p>
+            <w:pPr>
+              <w:pStyle w:val="TableContents"/>
+              <w:rPr>
+                <w:rFonts w:ascii="Liberation Sans" w:hAnsi="Liberation Sans"/>
+                <w:color w:val="000000"/>
+              </w:rPr>
+            </w:pPr>
+            <w:r>
+              <w:rPr>
+                <w:rFonts w:ascii="Liberation Sans" w:hAnsi="Liberation Sans"/>
+                <w:color w:val="000000"/>
+              </w:rPr>
+              <w:t>State Machine Diagram</w:t>
+            </w:r>
+          </w:p>
+        </w:tc>
+        <w:tc>
+          <w:tcPr>
+            <w:tcW w:w="1928" w:type="dxa"/>
+            <w:tcBorders>
+              <w:left w:val="single" w:sz="4" w:space="0" w:color="000000"/>
+              <w:bottom w:val="single" w:sz="4" w:space="0" w:color="000000"/>
+            </w:tcBorders>
+            <w:shd w:val="clear" w:color="auto" w:fill="auto"/>
+          </w:tcPr>
+          <w:p>
+            <w:pPr>
+              <w:pStyle w:val="TableContents"/>
+              <w:rPr>
+                <w:rFonts w:ascii="Liberation Sans" w:hAnsi="Liberation Sans"/>
+                <w:color w:val="000000"/>
+              </w:rPr>
+            </w:pPr>
+          </w:p>
+        </w:tc>
+        <w:tc>
+          <w:tcPr>
+            <w:tcW w:w="1927" w:type="dxa"/>
+            <w:tcBorders>
+              <w:left w:val="single" w:sz="4" w:space="0" w:color="000000"/>
+              <w:bottom w:val="single" w:sz="4" w:space="0" w:color="000000"/>
+            </w:tcBorders>
+            <w:shd w:val="clear" w:color="auto" w:fill="auto"/>
+          </w:tcPr>
+          <w:p>
+            <w:pPr>
+              <w:pStyle w:val="TableContents"/>
+              <w:rPr>
+                <w:rFonts w:ascii="Liberation Sans" w:hAnsi="Liberation Sans"/>
+                <w:color w:val="000000"/>
+              </w:rPr>
+            </w:pPr>
+          </w:p>
+        </w:tc>
+        <w:tc>
+          <w:tcPr>
+            <w:tcW w:w="1928" w:type="dxa"/>
+            <w:tcBorders>
+              <w:left w:val="single" w:sz="4" w:space="0" w:color="000000"/>
+              <w:bottom w:val="single" w:sz="4" w:space="0" w:color="000000"/>
+            </w:tcBorders>
+            <w:shd w:val="clear" w:color="auto" w:fill="FFE599" w:themeFill="accent4" w:themeFillTint="66"/>
+          </w:tcPr>
+          <w:p>
+            <w:pPr>
+              <w:pStyle w:val="TableContents"/>
+              <w:rPr>
+                <w:rFonts w:ascii="Liberation Sans" w:hAnsi="Liberation Sans"/>
+                <w:color w:val="000000"/>
+              </w:rPr>
+            </w:pPr>
+          </w:p>
+        </w:tc>
+        <w:tc>
+          <w:tcPr>
+            <w:tcW w:w="1928" w:type="dxa"/>
+            <w:tcBorders>
+              <w:left w:val="single" w:sz="4" w:space="0" w:color="000000"/>
+              <w:bottom w:val="single" w:sz="4" w:space="0" w:color="000000"/>
+              <w:right w:val="single" w:sz="4" w:space="0" w:color="000000"/>
+            </w:tcBorders>
+            <w:shd w:val="clear" w:color="auto" w:fill="auto"/>
+          </w:tcPr>
+          <w:p>
+            <w:pPr>
+              <w:pStyle w:val="TableContents"/>
+              <w:rPr>
+                <w:rFonts w:ascii="Liberation Sans" w:hAnsi="Liberation Sans"/>
+                <w:color w:val="000000"/>
+              </w:rPr>
+            </w:pPr>
+          </w:p>
+        </w:tc>
+      </w:tr>
+      <w:tr>
+        <w:tc>
+          <w:tcPr>
+            <w:tcW w:w="9638" w:type="dxa"/>
+            <w:gridSpan w:val="5"/>
+            <w:tcBorders>
+              <w:left w:val="single" w:sz="4" w:space="0" w:color="000000"/>
+              <w:bottom w:val="single" w:sz="4" w:space="0" w:color="000000"/>
+              <w:right w:val="single" w:sz="4" w:space="0" w:color="000000"/>
+            </w:tcBorders>
+            <w:shd w:val="clear" w:color="auto" w:fill="auto"/>
+          </w:tcPr>
+          <w:p>
+            <w:pPr>
+              <w:pStyle w:val="TableContents"/>
+              <w:jc w:val="center"/>
+              <w:rPr>
+                <w:rFonts w:ascii="Liberation Sans" w:hAnsi="Liberation Sans"/>
+                <w:color w:val="000000"/>
+              </w:rPr>
+            </w:pPr>
+            <w:r>
+              <w:rPr>
+                <w:rFonts w:ascii="Liberation Sans" w:hAnsi="Liberation Sans"/>
+                <w:color w:val="000000"/>
+              </w:rPr>
+              <w:t>Code and Output</w:t>
+            </w:r>
+          </w:p>
+        </w:tc>
+      </w:tr>
+      <w:tr>
+        <w:tc>
+          <w:tcPr>
+            <w:tcW w:w="1927" w:type="dxa"/>
+            <w:tcBorders>
+              <w:left w:val="single" w:sz="4" w:space="0" w:color="000000"/>
+              <w:bottom w:val="single" w:sz="4" w:space="0" w:color="000000"/>
+            </w:tcBorders>
+            <w:shd w:val="clear" w:color="auto" w:fill="auto"/>
+          </w:tcPr>
+          <w:p>
+            <w:pPr>
+              <w:pStyle w:val="TableContents"/>
+              <w:rPr>
+                <w:rFonts w:ascii="Liberation Sans" w:hAnsi="Liberation Sans"/>
+                <w:color w:val="000000"/>
+              </w:rPr>
+            </w:pPr>
+            <w:r>
+              <w:rPr>
+                <w:rFonts w:ascii="Liberation Sans" w:hAnsi="Liberation Sans"/>
+                <w:color w:val="000000"/>
+              </w:rPr>
+              <w:t>Add</w:t>
+            </w:r>
+          </w:p>
+        </w:tc>
+        <w:tc>
+          <w:tcPr>
+            <w:tcW w:w="1928" w:type="dxa"/>
+            <w:tcBorders>
+              <w:left w:val="single" w:sz="4" w:space="0" w:color="000000"/>
+              <w:bottom w:val="single" w:sz="4" w:space="0" w:color="000000"/>
+            </w:tcBorders>
+            <w:shd w:val="clear" w:color="auto" w:fill="C5E0B3" w:themeFill="accent6" w:themeFillTint="66"/>
+          </w:tcPr>
+          <w:p>
+            <w:pPr>
+              <w:pStyle w:val="TableContents"/>
+              <w:rPr>
+                <w:rFonts w:ascii="Liberation Sans" w:hAnsi="Liberation Sans"/>
+                <w:color w:val="000000"/>
+              </w:rPr>
+            </w:pPr>
+          </w:p>
+        </w:tc>
+        <w:tc>
+          <w:tcPr>
+            <w:tcW w:w="1927" w:type="dxa"/>
+            <w:tcBorders>
+              <w:left w:val="single" w:sz="4" w:space="0" w:color="000000"/>
+              <w:bottom w:val="single" w:sz="4" w:space="0" w:color="000000"/>
+            </w:tcBorders>
+            <w:shd w:val="clear" w:color="auto" w:fill="auto"/>
+          </w:tcPr>
+          <w:p>
+            <w:pPr>
+              <w:pStyle w:val="TableContents"/>
+              <w:rPr>
+                <w:rFonts w:ascii="Liberation Sans" w:hAnsi="Liberation Sans"/>
+                <w:color w:val="000000"/>
+              </w:rPr>
+            </w:pPr>
+          </w:p>
+        </w:tc>
+        <w:tc>
+          <w:tcPr>
+            <w:tcW w:w="1928" w:type="dxa"/>
+            <w:tcBorders>
+              <w:left w:val="single" w:sz="4" w:space="0" w:color="000000"/>
+              <w:bottom w:val="single" w:sz="4" w:space="0" w:color="000000"/>
+            </w:tcBorders>
+            <w:shd w:val="clear" w:color="auto" w:fill="auto"/>
+          </w:tcPr>
+          <w:p>
+            <w:pPr>
+              <w:pStyle w:val="TableContents"/>
+              <w:rPr>
+                <w:rFonts w:ascii="Liberation Sans" w:hAnsi="Liberation Sans"/>
+                <w:color w:val="000000"/>
+              </w:rPr>
+            </w:pPr>
+          </w:p>
+        </w:tc>
+        <w:tc>
+          <w:tcPr>
+            <w:tcW w:w="1928" w:type="dxa"/>
+            <w:tcBorders>
+              <w:left w:val="single" w:sz="4" w:space="0" w:color="000000"/>
+              <w:bottom w:val="single" w:sz="4" w:space="0" w:color="000000"/>
+              <w:right w:val="single" w:sz="4" w:space="0" w:color="000000"/>
+            </w:tcBorders>
+            <w:shd w:val="clear" w:color="auto" w:fill="auto"/>
+          </w:tcPr>
+          <w:p>
+            <w:pPr>
+              <w:pStyle w:val="TableContents"/>
+              <w:rPr>
+                <w:rFonts w:ascii="Liberation Sans" w:hAnsi="Liberation Sans"/>
+                <w:color w:val="000000"/>
+              </w:rPr>
+            </w:pPr>
+          </w:p>
+        </w:tc>
+      </w:tr>
+      <w:tr>
+        <w:tc>
+          <w:tcPr>
+            <w:tcW w:w="1927" w:type="dxa"/>
+            <w:tcBorders>
+              <w:left w:val="single" w:sz="4" w:space="0" w:color="000000"/>
+              <w:bottom w:val="single" w:sz="4" w:space="0" w:color="000000"/>
+            </w:tcBorders>
+            <w:shd w:val="clear" w:color="auto" w:fill="auto"/>
+          </w:tcPr>
+          <w:p>
+            <w:pPr>
+              <w:pStyle w:val="TableContents"/>
+              <w:rPr>
+                <w:rFonts w:ascii="Liberation Sans" w:hAnsi="Liberation Sans"/>
+                <w:color w:val="000000"/>
+              </w:rPr>
+            </w:pPr>
+            <w:r>
+              <w:rPr>
+                <w:rFonts w:ascii="Liberation Sans" w:hAnsi="Liberation Sans"/>
+                <w:color w:val="000000"/>
+              </w:rPr>
+              <w:t>Subtract</w:t>
+            </w:r>
+          </w:p>
+        </w:tc>
+        <w:tc>
+          <w:tcPr>
+            <w:tcW w:w="1928" w:type="dxa"/>
+            <w:tcBorders>
+              <w:left w:val="single" w:sz="4" w:space="0" w:color="000000"/>
+              <w:bottom w:val="single" w:sz="4" w:space="0" w:color="000000"/>
+            </w:tcBorders>
+            <w:shd w:val="clear" w:color="auto" w:fill="auto"/>
+          </w:tcPr>
+          <w:p>
+            <w:pPr>
+              <w:pStyle w:val="TableContents"/>
+              <w:rPr>
+                <w:rFonts w:ascii="Liberation Sans" w:hAnsi="Liberation Sans"/>
+                <w:color w:val="000000"/>
+              </w:rPr>
+            </w:pPr>
+          </w:p>
+        </w:tc>
+        <w:tc>
+          <w:tcPr>
+            <w:tcW w:w="1927" w:type="dxa"/>
+            <w:tcBorders>
+              <w:left w:val="single" w:sz="4" w:space="0" w:color="000000"/>
+              <w:bottom w:val="single" w:sz="4" w:space="0" w:color="000000"/>
+            </w:tcBorders>
+            <w:shd w:val="clear" w:color="auto" w:fill="BDD6EE" w:themeFill="accent5" w:themeFillTint="66"/>
+          </w:tcPr>
+          <w:p>
+            <w:pPr>
+              <w:pStyle w:val="TableContents"/>
+              <w:rPr>
+                <w:rFonts w:ascii="Liberation Sans" w:hAnsi="Liberation Sans"/>
+                <w:color w:val="000000"/>
+              </w:rPr>
+            </w:pPr>
+          </w:p>
+        </w:tc>
+        <w:tc>
+          <w:tcPr>
+            <w:tcW w:w="1928" w:type="dxa"/>
+            <w:tcBorders>
+              <w:left w:val="single" w:sz="4" w:space="0" w:color="000000"/>
+              <w:bottom w:val="single" w:sz="4" w:space="0" w:color="000000"/>
+            </w:tcBorders>
+            <w:shd w:val="clear" w:color="auto" w:fill="auto"/>
+          </w:tcPr>
+          <w:p>
+            <w:pPr>
+              <w:pStyle w:val="TableContents"/>
+              <w:rPr>
+                <w:rFonts w:ascii="Liberation Sans" w:hAnsi="Liberation Sans"/>
+                <w:color w:val="000000"/>
+              </w:rPr>
+            </w:pPr>
+          </w:p>
+        </w:tc>
+        <w:tc>
+          <w:tcPr>
+            <w:tcW w:w="1928" w:type="dxa"/>
+            <w:tcBorders>
+              <w:left w:val="single" w:sz="4" w:space="0" w:color="000000"/>
+              <w:bottom w:val="single" w:sz="4" w:space="0" w:color="000000"/>
+              <w:right w:val="single" w:sz="4" w:space="0" w:color="000000"/>
+            </w:tcBorders>
+            <w:shd w:val="clear" w:color="auto" w:fill="auto"/>
+          </w:tcPr>
+          <w:p>
+            <w:pPr>
+              <w:pStyle w:val="TableContents"/>
+              <w:rPr>
+                <w:rFonts w:ascii="Liberation Sans" w:hAnsi="Liberation Sans"/>
+                <w:color w:val="000000"/>
+              </w:rPr>
+            </w:pPr>
+          </w:p>
+        </w:tc>
+      </w:tr>
+      <w:tr>
+        <w:tc>
+          <w:tcPr>
+            <w:tcW w:w="1927" w:type="dxa"/>
+            <w:tcBorders>
+              <w:left w:val="single" w:sz="4" w:space="0" w:color="000000"/>
+              <w:bottom w:val="single" w:sz="4" w:space="0" w:color="000000"/>
+            </w:tcBorders>
+            <w:shd w:val="clear" w:color="auto" w:fill="auto"/>
+          </w:tcPr>
+          <w:p>
+            <w:pPr>
+              <w:pStyle w:val="TableContents"/>
+              <w:rPr>
+                <w:rFonts w:ascii="Liberation Sans" w:hAnsi="Liberation Sans"/>
+                <w:color w:val="000000"/>
+              </w:rPr>
+            </w:pPr>
+            <w:r>
+              <w:rPr>
+                <w:rFonts w:ascii="Liberation Sans" w:hAnsi="Liberation Sans"/>
+                <w:color w:val="000000"/>
+              </w:rPr>
+              <w:t>Multiply</w:t>
+            </w:r>
+          </w:p>
+        </w:tc>
+        <w:tc>
+          <w:tcPr>
+            <w:tcW w:w="1928" w:type="dxa"/>
+            <w:tcBorders>
+              <w:left w:val="single" w:sz="4" w:space="0" w:color="000000"/>
+              <w:bottom w:val="single" w:sz="4" w:space="0" w:color="000000"/>
+            </w:tcBorders>
+            <w:shd w:val="clear" w:color="auto" w:fill="auto"/>
+          </w:tcPr>
+          <w:p>
+            <w:pPr>
+              <w:pStyle w:val="TableContents"/>
+              <w:rPr>
+                <w:rFonts w:ascii="Liberation Sans" w:hAnsi="Liberation Sans"/>
+                <w:color w:val="000000"/>
+              </w:rPr>
+            </w:pPr>
+          </w:p>
+        </w:tc>
+        <w:tc>
+          <w:tcPr>
+            <w:tcW w:w="1927" w:type="dxa"/>
+            <w:tcBorders>
+              <w:left w:val="single" w:sz="4" w:space="0" w:color="000000"/>
+              <w:bottom w:val="single" w:sz="4" w:space="0" w:color="000000"/>
+            </w:tcBorders>
+            <w:shd w:val="clear" w:color="auto" w:fill="auto"/>
+          </w:tcPr>
+          <w:p>
+            <w:pPr>
+              <w:pStyle w:val="TableContents"/>
+              <w:rPr>
+                <w:rFonts w:ascii="Liberation Sans" w:hAnsi="Liberation Sans"/>
+                <w:color w:val="000000"/>
+              </w:rPr>
+            </w:pPr>
+          </w:p>
+        </w:tc>
+        <w:tc>
+          <w:tcPr>
+            <w:tcW w:w="1928" w:type="dxa"/>
+            <w:tcBorders>
+              <w:left w:val="single" w:sz="4" w:space="0" w:color="000000"/>
+              <w:bottom w:val="single" w:sz="4" w:space="0" w:color="000000"/>
+            </w:tcBorders>
+            <w:shd w:val="clear" w:color="auto" w:fill="auto"/>
+          </w:tcPr>
+          <w:p>
+            <w:pPr>
+              <w:pStyle w:val="TableContents"/>
+              <w:rPr>
+                <w:rFonts w:ascii="Liberation Sans" w:hAnsi="Liberation Sans"/>
+                <w:color w:val="000000"/>
+              </w:rPr>
+            </w:pPr>
+          </w:p>
+        </w:tc>
+        <w:tc>
+          <w:tcPr>
+            <w:tcW w:w="1928" w:type="dxa"/>
+            <w:tcBorders>
+              <w:left w:val="single" w:sz="4" w:space="0" w:color="000000"/>
+              <w:bottom w:val="single" w:sz="4" w:space="0" w:color="000000"/>
+              <w:right w:val="single" w:sz="4" w:space="0" w:color="000000"/>
+            </w:tcBorders>
+            <w:shd w:val="clear" w:color="auto" w:fill="F7CAAC" w:themeFill="accent2" w:themeFillTint="66"/>
+          </w:tcPr>
+          <w:p>
+            <w:pPr>
+              <w:pStyle w:val="TableContents"/>
+              <w:rPr>
+                <w:rFonts w:ascii="Liberation Sans" w:hAnsi="Liberation Sans"/>
+                <w:color w:val="000000"/>
+              </w:rPr>
+            </w:pPr>
+          </w:p>
+        </w:tc>
+      </w:tr>
+      <w:tr>
+        <w:tc>
+          <w:tcPr>
+            <w:tcW w:w="1927" w:type="dxa"/>
+            <w:tcBorders>
+              <w:left w:val="single" w:sz="4" w:space="0" w:color="000000"/>
+              <w:bottom w:val="single" w:sz="4" w:space="0" w:color="000000"/>
+            </w:tcBorders>
+            <w:shd w:val="clear" w:color="auto" w:fill="auto"/>
+          </w:tcPr>
+          <w:p>
+            <w:pPr>
+              <w:pStyle w:val="TableContents"/>
+              <w:rPr>
+                <w:rFonts w:ascii="Liberation Sans" w:hAnsi="Liberation Sans"/>
+                <w:color w:val="000000"/>
+              </w:rPr>
+            </w:pPr>
+            <w:r>
+              <w:rPr>
+                <w:rFonts w:ascii="Liberation Sans" w:hAnsi="Liberation Sans"/>
+                <w:color w:val="000000"/>
+              </w:rPr>
+              <w:t>Divide</w:t>
+            </w:r>
+          </w:p>
+        </w:tc>
+        <w:tc>
+          <w:tcPr>
+            <w:tcW w:w="1928" w:type="dxa"/>
+            <w:tcBorders>
+              <w:left w:val="single" w:sz="4" w:space="0" w:color="000000"/>
+              <w:bottom w:val="single" w:sz="4" w:space="0" w:color="000000"/>
+            </w:tcBorders>
+            <w:shd w:val="clear" w:color="auto" w:fill="auto"/>
+          </w:tcPr>
+          <w:p>
+            <w:pPr>
+              <w:pStyle w:val="TableContents"/>
+              <w:rPr>
+                <w:rFonts w:ascii="Liberation Sans" w:hAnsi="Liberation Sans"/>
+                <w:color w:val="000000"/>
+              </w:rPr>
+            </w:pPr>
+          </w:p>
+        </w:tc>
+        <w:tc>
+          <w:tcPr>
+            <w:tcW w:w="1927" w:type="dxa"/>
+            <w:tcBorders>
+              <w:left w:val="single" w:sz="4" w:space="0" w:color="000000"/>
+              <w:bottom w:val="single" w:sz="4" w:space="0" w:color="000000"/>
+            </w:tcBorders>
+            <w:shd w:val="clear" w:color="auto" w:fill="auto"/>
+          </w:tcPr>
+          <w:p>
+            <w:pPr>
+              <w:pStyle w:val="TableContents"/>
+              <w:rPr>
+                <w:rFonts w:ascii="Liberation Sans" w:hAnsi="Liberation Sans"/>
+                <w:color w:val="000000"/>
+              </w:rPr>
+            </w:pPr>
+          </w:p>
+        </w:tc>
+        <w:tc>
+          <w:tcPr>
+            <w:tcW w:w="1928" w:type="dxa"/>
+            <w:tcBorders>
+              <w:left w:val="single" w:sz="4" w:space="0" w:color="000000"/>
+              <w:bottom w:val="single" w:sz="4" w:space="0" w:color="000000"/>
+            </w:tcBorders>
+            <w:shd w:val="clear" w:color="auto" w:fill="FFE599" w:themeFill="accent4" w:themeFillTint="66"/>
+          </w:tcPr>
+          <w:p>
+            <w:pPr>
+              <w:pStyle w:val="TableContents"/>
+              <w:rPr>
+                <w:rFonts w:ascii="Liberation Sans" w:hAnsi="Liberation Sans"/>
+                <w:color w:val="000000"/>
+              </w:rPr>
+            </w:pPr>
+          </w:p>
+        </w:tc>
+        <w:tc>
+          <w:tcPr>
+            <w:tcW w:w="1928" w:type="dxa"/>
+            <w:tcBorders>
+              <w:left w:val="single" w:sz="4" w:space="0" w:color="000000"/>
+              <w:bottom w:val="single" w:sz="4" w:space="0" w:color="000000"/>
+              <w:right w:val="single" w:sz="4" w:space="0" w:color="000000"/>
+            </w:tcBorders>
+            <w:shd w:val="clear" w:color="auto" w:fill="auto"/>
+          </w:tcPr>
+          <w:p>
+            <w:pPr>
+              <w:pStyle w:val="TableContents"/>
+              <w:rPr>
+                <w:rFonts w:ascii="Liberation Sans" w:hAnsi="Liberation Sans"/>
+                <w:color w:val="000000"/>
+              </w:rPr>
+            </w:pPr>
+          </w:p>
+        </w:tc>
+      </w:tr>
+      <w:tr>
+        <w:tc>
+          <w:tcPr>
+            <w:tcW w:w="1927" w:type="dxa"/>
+            <w:tcBorders>
+              <w:left w:val="single" w:sz="4" w:space="0" w:color="000000"/>
+              <w:bottom w:val="single" w:sz="4" w:space="0" w:color="000000"/>
+            </w:tcBorders>
+            <w:shd w:val="clear" w:color="auto" w:fill="auto"/>
+          </w:tcPr>
+          <w:p>
+            <w:pPr>
+              <w:pStyle w:val="TableContents"/>
+              <w:rPr>
+                <w:rFonts w:ascii="Liberation Sans" w:hAnsi="Liberation Sans"/>
+                <w:color w:val="000000"/>
+              </w:rPr>
+            </w:pPr>
+            <w:r>
+              <w:rPr>
+                <w:rFonts w:ascii="Liberation Sans" w:hAnsi="Liberation Sans"/>
+                <w:color w:val="000000"/>
+              </w:rPr>
+              <w:t>Bit Shift</w:t>
+            </w:r>
+          </w:p>
+        </w:tc>
+        <w:tc>
+          <w:tcPr>
+            <w:tcW w:w="1928" w:type="dxa"/>
+            <w:tcBorders>
+              <w:left w:val="single" w:sz="4" w:space="0" w:color="000000"/>
+              <w:bottom w:val="single" w:sz="4" w:space="0" w:color="000000"/>
+            </w:tcBorders>
+            <w:shd w:val="clear" w:color="auto" w:fill="C5E0B3" w:themeFill="accent6" w:themeFillTint="66"/>
+          </w:tcPr>
+          <w:p>
+            <w:pPr>
+              <w:pStyle w:val="TableContents"/>
+              <w:rPr>
+                <w:rFonts w:ascii="Liberation Sans" w:hAnsi="Liberation Sans"/>
+                <w:color w:val="000000"/>
+              </w:rPr>
+            </w:pPr>
+          </w:p>
+        </w:tc>
+        <w:tc>
+          <w:tcPr>
+            <w:tcW w:w="1927" w:type="dxa"/>
+            <w:tcBorders>
+              <w:left w:val="single" w:sz="4" w:space="0" w:color="000000"/>
+              <w:bottom w:val="single" w:sz="4" w:space="0" w:color="000000"/>
+            </w:tcBorders>
+            <w:shd w:val="clear" w:color="auto" w:fill="auto"/>
+          </w:tcPr>
+          <w:p>
+            <w:pPr>
+              <w:pStyle w:val="TableContents"/>
+              <w:rPr>
+                <w:rFonts w:ascii="Liberation Sans" w:hAnsi="Liberation Sans"/>
+                <w:color w:val="000000"/>
+              </w:rPr>
+            </w:pPr>
+          </w:p>
+        </w:tc>
+        <w:tc>
+          <w:tcPr>
+            <w:tcW w:w="1928" w:type="dxa"/>
+            <w:tcBorders>
+              <w:left w:val="single" w:sz="4" w:space="0" w:color="000000"/>
+              <w:bottom w:val="single" w:sz="4" w:space="0" w:color="000000"/>
+            </w:tcBorders>
+            <w:shd w:val="clear" w:color="auto" w:fill="auto"/>
+          </w:tcPr>
+          <w:p>
+            <w:pPr>
+              <w:pStyle w:val="TableContents"/>
+              <w:rPr>
+                <w:rFonts w:ascii="Liberation Sans" w:hAnsi="Liberation Sans"/>
+                <w:color w:val="000000"/>
+              </w:rPr>
+            </w:pPr>
+          </w:p>
+        </w:tc>
+        <w:tc>
+          <w:tcPr>
+            <w:tcW w:w="1928" w:type="dxa"/>
+            <w:tcBorders>
+              <w:left w:val="single" w:sz="4" w:space="0" w:color="000000"/>
+              <w:bottom w:val="single" w:sz="4" w:space="0" w:color="000000"/>
+              <w:right w:val="single" w:sz="4" w:space="0" w:color="000000"/>
+            </w:tcBorders>
+            <w:shd w:val="clear" w:color="auto" w:fill="auto"/>
+          </w:tcPr>
+          <w:p>
+            <w:pPr>
+              <w:pStyle w:val="TableContents"/>
+              <w:rPr>
+                <w:rFonts w:ascii="Liberation Sans" w:hAnsi="Liberation Sans"/>
+                <w:color w:val="000000"/>
+              </w:rPr>
+            </w:pPr>
+          </w:p>
+        </w:tc>
+      </w:tr>
+    </w:tbl>
+    <w:p>
+      <w:pPr>
+        <w:tabs>
+          <w:tab w:val="left" w:pos="3708"/>
+        </w:tabs>
         <w:rPr>
           <w:color w:val="000000" w:themeColor="text1"/>
           <w:sz w:val="28"/>
           <w:szCs w:val="28"/>
         </w:rPr>
       </w:pPr>
-      <w:r>
-        <w:rPr>
-          <w:color w:val="000000" w:themeColor="text1"/>
-          <w:sz w:val="28"/>
-          <w:szCs w:val="28"/>
-        </w:rPr>
-        <w:br w:type="page"/>
-      </w:r>
     </w:p>
     <w:p>
       <w:pPr>
@@ -534,8 +2920,7 @@
           <w:sz w:val="28"/>
           <w:szCs w:val="28"/>
         </w:rPr>
-        <w:lastRenderedPageBreak/>
-        <w:t xml:space="preserve">Updated Software Discovery </w:t>
+        <w:br w:type="page"/>
       </w:r>
     </w:p>
     <w:p>
@@ -552,7 +2937,8 @@
           <w:sz w:val="28"/>
           <w:szCs w:val="28"/>
         </w:rPr>
-        <w:br w:type="page"/>
+        <w:lastRenderedPageBreak/>
+        <w:t xml:space="preserve">Updated Software Discovery </w:t>
       </w:r>
     </w:p>
     <w:p>
@@ -569,7 +2955,289 @@
           <w:sz w:val="28"/>
           <w:szCs w:val="28"/>
         </w:rPr>
+        <w:br w:type="page"/>
+      </w:r>
+    </w:p>
+    <w:p>
+      <w:pPr>
+        <w:rPr>
+          <w:color w:val="000000" w:themeColor="text1"/>
+          <w:sz w:val="28"/>
+          <w:szCs w:val="28"/>
+        </w:rPr>
+      </w:pPr>
+      <w:r>
+        <w:rPr>
+          <w:noProof/>
+        </w:rPr>
         <w:lastRenderedPageBreak/>
+        <w:drawing>
+          <wp:anchor distT="0" distB="0" distL="114300" distR="114300" simplePos="0" relativeHeight="251661312" behindDoc="1" locked="0" layoutInCell="1" allowOverlap="1" wp14:anchorId="583E59A5" wp14:editId="5B049811">
+            <wp:simplePos x="0" y="0"/>
+            <wp:positionH relativeFrom="margin">
+              <wp:align>right</wp:align>
+            </wp:positionH>
+            <wp:positionV relativeFrom="paragraph">
+              <wp:posOffset>4312920</wp:posOffset>
+            </wp:positionV>
+            <wp:extent cx="2286000" cy="2647950"/>
+            <wp:effectExtent l="0" t="0" r="0" b="0"/>
+            <wp:wrapTight wrapText="bothSides">
+              <wp:wrapPolygon edited="0">
+                <wp:start x="0" y="0"/>
+                <wp:lineTo x="0" y="21445"/>
+                <wp:lineTo x="21420" y="21445"/>
+                <wp:lineTo x="21420" y="0"/>
+                <wp:lineTo x="0" y="0"/>
+              </wp:wrapPolygon>
+            </wp:wrapTight>
+            <wp:docPr id="4" name="Picture 4"/>
+            <wp:cNvGraphicFramePr>
+              <a:graphicFrameLocks xmlns:a="http://schemas.openxmlformats.org/drawingml/2006/main" noChangeAspect="1"/>
+            </wp:cNvGraphicFramePr>
+            <a:graphic xmlns:a="http://schemas.openxmlformats.org/drawingml/2006/main">
+              <a:graphicData uri="http://schemas.openxmlformats.org/drawingml/2006/picture">
+                <pic:pic xmlns:pic="http://schemas.openxmlformats.org/drawingml/2006/picture">
+                  <pic:nvPicPr>
+                    <pic:cNvPr id="1" name=""/>
+                    <pic:cNvPicPr/>
+                  </pic:nvPicPr>
+                  <pic:blipFill>
+                    <a:blip r:embed="rId5">
+                      <a:extLst>
+                        <a:ext uri="{28A0092B-C50C-407E-A947-70E740481C1C}">
+                          <a14:useLocalDpi xmlns:a14="http://schemas.microsoft.com/office/drawing/2010/main" val="0"/>
+                        </a:ext>
+                      </a:extLst>
+                    </a:blip>
+                    <a:stretch>
+                      <a:fillRect/>
+                    </a:stretch>
+                  </pic:blipFill>
+                  <pic:spPr>
+                    <a:xfrm>
+                      <a:off x="0" y="0"/>
+                      <a:ext cx="2286000" cy="2647950"/>
+                    </a:xfrm>
+                    <a:prstGeom prst="rect">
+                      <a:avLst/>
+                    </a:prstGeom>
+                  </pic:spPr>
+                </pic:pic>
+              </a:graphicData>
+            </a:graphic>
+          </wp:anchor>
+        </w:drawing>
+      </w:r>
+      <w:r>
+        <w:drawing>
+          <wp:anchor distT="0" distB="0" distL="114300" distR="114300" simplePos="0" relativeHeight="251660288" behindDoc="1" locked="0" layoutInCell="1" allowOverlap="1" wp14:anchorId="53124436" wp14:editId="0B7D940A">
+            <wp:simplePos x="0" y="0"/>
+            <wp:positionH relativeFrom="column">
+              <wp:posOffset>68580</wp:posOffset>
+            </wp:positionH>
+            <wp:positionV relativeFrom="paragraph">
+              <wp:posOffset>4290060</wp:posOffset>
+            </wp:positionV>
+            <wp:extent cx="2428875" cy="2647950"/>
+            <wp:effectExtent l="0" t="0" r="9525" b="0"/>
+            <wp:wrapTight wrapText="bothSides">
+              <wp:wrapPolygon edited="0">
+                <wp:start x="0" y="0"/>
+                <wp:lineTo x="0" y="21445"/>
+                <wp:lineTo x="21515" y="21445"/>
+                <wp:lineTo x="21515" y="0"/>
+                <wp:lineTo x="0" y="0"/>
+              </wp:wrapPolygon>
+            </wp:wrapTight>
+            <wp:docPr id="3" name="Picture 3"/>
+            <wp:cNvGraphicFramePr>
+              <a:graphicFrameLocks xmlns:a="http://schemas.openxmlformats.org/drawingml/2006/main" noChangeAspect="1"/>
+            </wp:cNvGraphicFramePr>
+            <a:graphic xmlns:a="http://schemas.openxmlformats.org/drawingml/2006/main">
+              <a:graphicData uri="http://schemas.openxmlformats.org/drawingml/2006/picture">
+                <pic:pic xmlns:pic="http://schemas.openxmlformats.org/drawingml/2006/picture">
+                  <pic:nvPicPr>
+                    <pic:cNvPr id="1" name=""/>
+                    <pic:cNvPicPr/>
+                  </pic:nvPicPr>
+                  <pic:blipFill>
+                    <a:blip r:embed="rId6">
+                      <a:extLst>
+                        <a:ext uri="{28A0092B-C50C-407E-A947-70E740481C1C}">
+                          <a14:useLocalDpi xmlns:a14="http://schemas.microsoft.com/office/drawing/2010/main" val="0"/>
+                        </a:ext>
+                      </a:extLst>
+                    </a:blip>
+                    <a:stretch>
+                      <a:fillRect/>
+                    </a:stretch>
+                  </pic:blipFill>
+                  <pic:spPr>
+                    <a:xfrm>
+                      <a:off x="0" y="0"/>
+                      <a:ext cx="2428875" cy="2647950"/>
+                    </a:xfrm>
+                    <a:prstGeom prst="rect">
+                      <a:avLst/>
+                    </a:prstGeom>
+                  </pic:spPr>
+                </pic:pic>
+              </a:graphicData>
+            </a:graphic>
+          </wp:anchor>
+        </w:drawing>
+      </w:r>
+      <w:r>
+        <w:drawing>
+          <wp:anchor distT="0" distB="0" distL="114300" distR="114300" simplePos="0" relativeHeight="251659264" behindDoc="1" locked="0" layoutInCell="1" allowOverlap="1" wp14:anchorId="29F24BA6" wp14:editId="7004C51B">
+            <wp:simplePos x="0" y="0"/>
+            <wp:positionH relativeFrom="column">
+              <wp:posOffset>3718560</wp:posOffset>
+            </wp:positionH>
+            <wp:positionV relativeFrom="paragraph">
+              <wp:posOffset>541020</wp:posOffset>
+            </wp:positionV>
+            <wp:extent cx="2278380" cy="2628900"/>
+            <wp:effectExtent l="0" t="0" r="7620" b="0"/>
+            <wp:wrapTight wrapText="bothSides">
+              <wp:wrapPolygon edited="0">
+                <wp:start x="0" y="0"/>
+                <wp:lineTo x="0" y="21443"/>
+                <wp:lineTo x="21492" y="21443"/>
+                <wp:lineTo x="21492" y="0"/>
+                <wp:lineTo x="0" y="0"/>
+              </wp:wrapPolygon>
+            </wp:wrapTight>
+            <wp:docPr id="2" name="Picture 2"/>
+            <wp:cNvGraphicFramePr>
+              <a:graphicFrameLocks xmlns:a="http://schemas.openxmlformats.org/drawingml/2006/main" noChangeAspect="1"/>
+            </wp:cNvGraphicFramePr>
+            <a:graphic xmlns:a="http://schemas.openxmlformats.org/drawingml/2006/main">
+              <a:graphicData uri="http://schemas.openxmlformats.org/drawingml/2006/picture">
+                <pic:pic xmlns:pic="http://schemas.openxmlformats.org/drawingml/2006/picture">
+                  <pic:nvPicPr>
+                    <pic:cNvPr id="1" name=""/>
+                    <pic:cNvPicPr/>
+                  </pic:nvPicPr>
+                  <pic:blipFill rotWithShape="1">
+                    <a:blip r:embed="rId7">
+                      <a:extLst>
+                        <a:ext uri="{28A0092B-C50C-407E-A947-70E740481C1C}">
+                          <a14:useLocalDpi xmlns:a14="http://schemas.microsoft.com/office/drawing/2010/main" val="0"/>
+                        </a:ext>
+                      </a:extLst>
+                    </a:blip>
+                    <a:srcRect l="25833" t="1672" r="24334" b="2160"/>
+                    <a:stretch/>
+                  </pic:blipFill>
+                  <pic:spPr bwMode="auto">
+                    <a:xfrm>
+                      <a:off x="0" y="0"/>
+                      <a:ext cx="2278380" cy="2628900"/>
+                    </a:xfrm>
+                    <a:prstGeom prst="rect">
+                      <a:avLst/>
+                    </a:prstGeom>
+                    <a:ln>
+                      <a:noFill/>
+                    </a:ln>
+                    <a:extLst>
+                      <a:ext uri="{53640926-AAD7-44D8-BBD7-CCE9431645EC}">
+                        <a14:shadowObscured xmlns:a14="http://schemas.microsoft.com/office/drawing/2010/main"/>
+                      </a:ext>
+                    </a:extLst>
+                  </pic:spPr>
+                </pic:pic>
+              </a:graphicData>
+            </a:graphic>
+            <wp14:sizeRelH relativeFrom="margin">
+              <wp14:pctWidth>0</wp14:pctWidth>
+            </wp14:sizeRelH>
+            <wp14:sizeRelV relativeFrom="margin">
+              <wp14:pctHeight>0</wp14:pctHeight>
+            </wp14:sizeRelV>
+          </wp:anchor>
+        </w:drawing>
+      </w:r>
+      <w:r>
+        <w:drawing>
+          <wp:anchor distT="0" distB="0" distL="114300" distR="114300" simplePos="0" relativeHeight="251658240" behindDoc="1" locked="0" layoutInCell="1" allowOverlap="1" wp14:anchorId="3FF96469" wp14:editId="2170F472">
+            <wp:simplePos x="0" y="0"/>
+            <wp:positionH relativeFrom="column">
+              <wp:posOffset>76200</wp:posOffset>
+            </wp:positionH>
+            <wp:positionV relativeFrom="paragraph">
+              <wp:posOffset>541020</wp:posOffset>
+            </wp:positionV>
+            <wp:extent cx="2377440" cy="2583180"/>
+            <wp:effectExtent l="0" t="0" r="3810" b="7620"/>
+            <wp:wrapTight wrapText="bothSides">
+              <wp:wrapPolygon edited="0">
+                <wp:start x="0" y="0"/>
+                <wp:lineTo x="0" y="21504"/>
+                <wp:lineTo x="21462" y="21504"/>
+                <wp:lineTo x="21462" y="0"/>
+                <wp:lineTo x="0" y="0"/>
+              </wp:wrapPolygon>
+            </wp:wrapTight>
+            <wp:docPr id="1" name="Picture 1"/>
+            <wp:cNvGraphicFramePr>
+              <a:graphicFrameLocks xmlns:a="http://schemas.openxmlformats.org/drawingml/2006/main" noChangeAspect="1"/>
+            </wp:cNvGraphicFramePr>
+            <a:graphic xmlns:a="http://schemas.openxmlformats.org/drawingml/2006/main">
+              <a:graphicData uri="http://schemas.openxmlformats.org/drawingml/2006/picture">
+                <pic:pic xmlns:pic="http://schemas.openxmlformats.org/drawingml/2006/picture">
+                  <pic:nvPicPr>
+                    <pic:cNvPr id="1" name=""/>
+                    <pic:cNvPicPr/>
+                  </pic:nvPicPr>
+                  <pic:blipFill rotWithShape="1">
+                    <a:blip r:embed="rId8">
+                      <a:extLst>
+                        <a:ext uri="{28A0092B-C50C-407E-A947-70E740481C1C}">
+                          <a14:useLocalDpi xmlns:a14="http://schemas.microsoft.com/office/drawing/2010/main" val="0"/>
+                        </a:ext>
+                      </a:extLst>
+                    </a:blip>
+                    <a:srcRect l="24116" t="2229" r="23992" b="3276"/>
+                    <a:stretch/>
+                  </pic:blipFill>
+                  <pic:spPr bwMode="auto">
+                    <a:xfrm>
+                      <a:off x="0" y="0"/>
+                      <a:ext cx="2377440" cy="2583180"/>
+                    </a:xfrm>
+                    <a:prstGeom prst="rect">
+                      <a:avLst/>
+                    </a:prstGeom>
+                    <a:ln>
+                      <a:noFill/>
+                    </a:ln>
+                    <a:extLst>
+                      <a:ext uri="{53640926-AAD7-44D8-BBD7-CCE9431645EC}">
+                        <a14:shadowObscured xmlns:a14="http://schemas.microsoft.com/office/drawing/2010/main"/>
+                      </a:ext>
+                    </a:extLst>
+                  </pic:spPr>
+                </pic:pic>
+              </a:graphicData>
+            </a:graphic>
+            <wp14:sizeRelH relativeFrom="margin">
+              <wp14:pctWidth>0</wp14:pctWidth>
+            </wp14:sizeRelH>
+            <wp14:sizeRelV relativeFrom="margin">
+              <wp14:pctHeight>0</wp14:pctHeight>
+            </wp14:sizeRelV>
+          </wp:anchor>
+        </w:drawing>
+      </w:r>
+      <w:r>
+        <w:rPr>
+          <w:color w:val="000000" w:themeColor="text1"/>
+          <w:sz w:val="28"/>
+          <w:szCs w:val="28"/>
+        </w:rPr>
         <w:t xml:space="preserve">Updated Participation Census </w:t>
       </w:r>
       <w:bookmarkStart w:id="0" w:name="_GoBack"/>
@@ -704,6 +3372,7 @@
     <w:lsdException w:name="HTML Sample" w:semiHidden="1" w:unhideWhenUsed="1"/>
     <w:lsdException w:name="HTML Typewriter" w:semiHidden="1" w:unhideWhenUsed="1"/>
     <w:lsdException w:name="HTML Variable" w:semiHidden="1" w:unhideWhenUsed="1"/>
+    <w:lsdException w:name="Normal Table" w:semiHidden="1" w:unhideWhenUsed="1"/>
     <w:lsdException w:name="annotation subject" w:semiHidden="1" w:unhideWhenUsed="1"/>
     <w:lsdException w:name="No List" w:semiHidden="1" w:unhideWhenUsed="1"/>
     <w:lsdException w:name="Outline List 1" w:semiHidden="1" w:unhideWhenUsed="1"/>
@@ -750,8 +3419,10 @@
     <w:lsdException w:name="Table Subtle 2" w:semiHidden="1" w:unhideWhenUsed="1"/>
     <w:lsdException w:name="Table Web 1" w:semiHidden="1" w:unhideWhenUsed="1"/>
     <w:lsdException w:name="Table Web 2" w:semiHidden="1" w:unhideWhenUsed="1"/>
+    <w:lsdException w:name="Table Web 3" w:semiHidden="1" w:unhideWhenUsed="1"/>
     <w:lsdException w:name="Balloon Text" w:semiHidden="1" w:unhideWhenUsed="1"/>
     <w:lsdException w:name="Table Grid" w:uiPriority="39"/>
+    <w:lsdException w:name="Table Theme" w:semiHidden="1" w:unhideWhenUsed="1"/>
     <w:lsdException w:name="Placeholder Text" w:semiHidden="1"/>
     <w:lsdException w:name="No Spacing" w:uiPriority="1" w:qFormat="1"/>
     <w:lsdException w:name="Light Shading" w:uiPriority="60"/>
@@ -775,7 +3446,7 @@
     <w:lsdException w:name="Medium Shading 2 Accent 1" w:uiPriority="64"/>
     <w:lsdException w:name="Medium List 1 Accent 1" w:uiPriority="65"/>
     <w:lsdException w:name="Revision" w:semiHidden="1"/>
-    <w:lsdException w:name="List Paragraph" w:uiPriority="34" w:qFormat="1"/>
+    <w:lsdException w:name="List Paragraph" w:uiPriority="0" w:qFormat="1"/>
     <w:lsdException w:name="Quote" w:uiPriority="29" w:qFormat="1"/>
     <w:lsdException w:name="Intense Quote" w:uiPriority="30" w:qFormat="1"/>
     <w:lsdException w:name="Medium List 2 Accent 1" w:uiPriority="66"/>
@@ -1008,6 +3679,26 @@
     <w:uiPriority w:val="99"/>
     <w:semiHidden/>
     <w:unhideWhenUsed/>
+  </w:style>
+  <w:style w:type="paragraph" w:styleId="ListParagraph">
+    <w:name w:val="List Paragraph"/>
+    <w:basedOn w:val="Normal"/>
+    <w:qFormat/>
+    <w:rsid w:val="00D0028D"/>
+    <w:pPr>
+      <w:spacing w:after="160"/>
+      <w:ind w:left="720"/>
+      <w:contextualSpacing/>
+    </w:pPr>
+  </w:style>
+  <w:style w:type="paragraph" w:customStyle="1" w:styleId="TableContents">
+    <w:name w:val="Table Contents"/>
+    <w:basedOn w:val="Normal"/>
+    <w:qFormat/>
+    <w:rsid w:val="00D0028D"/>
+    <w:pPr>
+      <w:suppressLineNumbers/>
+    </w:pPr>
   </w:style>
 </w:styles>
 </file>
@@ -1305,4 +3996,16 @@
     </a:ext>
   </a:extLst>
 </a:theme>
+</file>
+
+<file path=customXml/item1.xml><?xml version="1.0" encoding="utf-8"?>
+<b:Sources xmlns:b="http://schemas.openxmlformats.org/officeDocument/2006/bibliography" xmlns="http://schemas.openxmlformats.org/officeDocument/2006/bibliography" SelectedStyle="\APASixthEditionOfficeOnline.xsl" StyleName="APA" Version="6"/>
+</file>
+
+<file path=customXml/itemProps1.xml><?xml version="1.0" encoding="utf-8"?>
+<ds:datastoreItem xmlns:ds="http://schemas.openxmlformats.org/officeDocument/2006/customXml" ds:itemID="{439BBE87-031B-4A6E-BC63-1DC02B6B5E80}">
+  <ds:schemaRefs>
+    <ds:schemaRef ds:uri="http://schemas.openxmlformats.org/officeDocument/2006/bibliography"/>
+  </ds:schemaRefs>
+</ds:datastoreItem>
 </file>
</xml_diff>

<commit_message>
updated software discov. and pi charts
</commit_message>
<xml_diff>
--- a/ProgressReport/UpdatedReport.docx
+++ b/ProgressReport/UpdatedReport.docx
@@ -2949,17 +2949,310 @@
           <w:szCs w:val="28"/>
         </w:rPr>
       </w:pPr>
-      <w:r>
-        <w:rPr>
-          <w:color w:val="000000" w:themeColor="text1"/>
-          <w:sz w:val="28"/>
-          <w:szCs w:val="28"/>
-        </w:rPr>
-        <w:br w:type="page"/>
-      </w:r>
     </w:p>
     <w:p>
       <w:pPr>
+        <w:spacing w:line="360" w:lineRule="auto"/>
+        <w:ind w:firstLine="720"/>
+        <w:rPr>
+          <w:color w:val="000000" w:themeColor="text1"/>
+          <w:sz w:val="28"/>
+          <w:szCs w:val="28"/>
+        </w:rPr>
+      </w:pPr>
+      <w:r>
+        <w:rPr>
+          <w:color w:val="000000" w:themeColor="text1"/>
+          <w:sz w:val="28"/>
+          <w:szCs w:val="28"/>
+        </w:rPr>
+        <w:t xml:space="preserve">We are no longer choosing to use Logisim as the main circuit development software tool for our project. Although Logisim serves well to automatically generate circuits and k-maps based on Boolean logic and truth tables, we felt using draw.io would be a better fit for our team. Draw.io is also an open source technology used by millions of people, but what </w:t>
+      </w:r>
+      <w:r>
+        <w:rPr>
+          <w:color w:val="000000" w:themeColor="text1"/>
+          <w:sz w:val="28"/>
+          <w:szCs w:val="28"/>
+        </w:rPr>
+        <w:t xml:space="preserve">ultimately </w:t>
+      </w:r>
+      <w:r>
+        <w:rPr>
+          <w:color w:val="000000" w:themeColor="text1"/>
+          <w:sz w:val="28"/>
+          <w:szCs w:val="28"/>
+        </w:rPr>
+        <w:t>makes draw.io better</w:t>
+      </w:r>
+      <w:r>
+        <w:rPr>
+          <w:color w:val="000000" w:themeColor="text1"/>
+          <w:sz w:val="28"/>
+          <w:szCs w:val="28"/>
+        </w:rPr>
+        <w:t xml:space="preserve"> and more efficient</w:t>
+      </w:r>
+      <w:r>
+        <w:rPr>
+          <w:color w:val="000000" w:themeColor="text1"/>
+          <w:sz w:val="28"/>
+          <w:szCs w:val="28"/>
+        </w:rPr>
+        <w:t xml:space="preserve"> </w:t>
+      </w:r>
+      <w:r>
+        <w:rPr>
+          <w:color w:val="000000" w:themeColor="text1"/>
+          <w:sz w:val="28"/>
+          <w:szCs w:val="28"/>
+        </w:rPr>
+        <w:t xml:space="preserve">than Logisim </w:t>
+      </w:r>
+      <w:r>
+        <w:rPr>
+          <w:color w:val="000000" w:themeColor="text1"/>
+          <w:sz w:val="28"/>
+          <w:szCs w:val="28"/>
+        </w:rPr>
+        <w:t xml:space="preserve">is its ability to enable team members to work on </w:t>
+      </w:r>
+      <w:r>
+        <w:rPr>
+          <w:color w:val="000000" w:themeColor="text1"/>
+          <w:sz w:val="28"/>
+          <w:szCs w:val="28"/>
+        </w:rPr>
+        <w:t>projects</w:t>
+      </w:r>
+      <w:r>
+        <w:rPr>
+          <w:color w:val="000000" w:themeColor="text1"/>
+          <w:sz w:val="28"/>
+          <w:szCs w:val="28"/>
+        </w:rPr>
+        <w:t xml:space="preserve"> collectively at the same time from different machines. We found it difficult to </w:t>
+      </w:r>
+      <w:r>
+        <w:rPr>
+          <w:color w:val="000000" w:themeColor="text1"/>
+          <w:sz w:val="28"/>
+          <w:szCs w:val="28"/>
+        </w:rPr>
+        <w:t xml:space="preserve">find time in our schedules to meet face to face outside of class, so </w:t>
+      </w:r>
+      <w:r>
+        <w:rPr>
+          <w:color w:val="000000" w:themeColor="text1"/>
+          <w:sz w:val="28"/>
+          <w:szCs w:val="28"/>
+        </w:rPr>
+        <w:t xml:space="preserve">a feature like this </w:t>
+      </w:r>
+      <w:r>
+        <w:rPr>
+          <w:color w:val="000000" w:themeColor="text1"/>
+          <w:sz w:val="28"/>
+          <w:szCs w:val="28"/>
+        </w:rPr>
+        <w:t>held</w:t>
+      </w:r>
+      <w:r>
+        <w:rPr>
+          <w:color w:val="000000" w:themeColor="text1"/>
+          <w:sz w:val="28"/>
+          <w:szCs w:val="28"/>
+        </w:rPr>
+        <w:t xml:space="preserve"> more value over any other seen in other </w:t>
+      </w:r>
+      <w:r>
+        <w:rPr>
+          <w:color w:val="000000" w:themeColor="text1"/>
+          <w:sz w:val="28"/>
+          <w:szCs w:val="28"/>
+        </w:rPr>
+        <w:t>open source</w:t>
+      </w:r>
+      <w:r>
+        <w:rPr>
+          <w:color w:val="000000" w:themeColor="text1"/>
+          <w:sz w:val="28"/>
+          <w:szCs w:val="28"/>
+        </w:rPr>
+        <w:t xml:space="preserve"> </w:t>
+      </w:r>
+      <w:proofErr w:type="spellStart"/>
+      <w:r>
+        <w:rPr>
+          <w:color w:val="000000" w:themeColor="text1"/>
+          <w:sz w:val="28"/>
+          <w:szCs w:val="28"/>
+        </w:rPr>
+        <w:t>software</w:t>
+      </w:r>
+      <w:r>
+        <w:rPr>
+          <w:color w:val="000000" w:themeColor="text1"/>
+          <w:sz w:val="28"/>
+          <w:szCs w:val="28"/>
+        </w:rPr>
+        <w:t>s</w:t>
+      </w:r>
+      <w:proofErr w:type="spellEnd"/>
+      <w:r>
+        <w:rPr>
+          <w:color w:val="000000" w:themeColor="text1"/>
+          <w:sz w:val="28"/>
+          <w:szCs w:val="28"/>
+        </w:rPr>
+        <w:t xml:space="preserve"> currently on the market. </w:t>
+      </w:r>
+      <w:r>
+        <w:rPr>
+          <w:color w:val="000000" w:themeColor="text1"/>
+          <w:sz w:val="28"/>
+          <w:szCs w:val="28"/>
+        </w:rPr>
+        <w:t xml:space="preserve">Our draw.io circuit diagram is linked to our Google drives, </w:t>
+      </w:r>
+      <w:r>
+        <w:rPr>
+          <w:color w:val="000000" w:themeColor="text1"/>
+          <w:sz w:val="28"/>
+          <w:szCs w:val="28"/>
+        </w:rPr>
+        <w:t xml:space="preserve">which serves as a safe backup, and is also how we share </w:t>
+      </w:r>
+      <w:r>
+        <w:rPr>
+          <w:color w:val="000000" w:themeColor="text1"/>
+          <w:sz w:val="28"/>
+          <w:szCs w:val="28"/>
+        </w:rPr>
+        <w:t xml:space="preserve">and work on </w:t>
+      </w:r>
+      <w:r>
+        <w:rPr>
+          <w:color w:val="000000" w:themeColor="text1"/>
+          <w:sz w:val="28"/>
+          <w:szCs w:val="28"/>
+        </w:rPr>
+        <w:t xml:space="preserve">the circuit diagram between team members. </w:t>
+      </w:r>
+    </w:p>
+    <w:p>
+      <w:pPr>
+        <w:spacing w:line="360" w:lineRule="auto"/>
+        <w:ind w:firstLine="720"/>
+        <w:rPr>
+          <w:color w:val="000000" w:themeColor="text1"/>
+          <w:sz w:val="28"/>
+          <w:szCs w:val="28"/>
+        </w:rPr>
+      </w:pPr>
+      <w:r>
+        <w:rPr>
+          <w:color w:val="000000" w:themeColor="text1"/>
+          <w:sz w:val="28"/>
+          <w:szCs w:val="28"/>
+        </w:rPr>
+        <w:t xml:space="preserve">Furthermore, unlike Logisim which was last updated on October 11, 2014, draw.io is continuously being updated. The current version of draw.io is 12.2.8 which was updated on November 21, 2019. Draw.io is a very current form of </w:t>
+      </w:r>
+      <w:r>
+        <w:rPr>
+          <w:color w:val="000000" w:themeColor="text1"/>
+          <w:sz w:val="28"/>
+          <w:szCs w:val="28"/>
+        </w:rPr>
+        <w:t xml:space="preserve">open source </w:t>
+      </w:r>
+      <w:r>
+        <w:rPr>
+          <w:color w:val="000000" w:themeColor="text1"/>
+          <w:sz w:val="28"/>
+          <w:szCs w:val="28"/>
+        </w:rPr>
+        <w:t xml:space="preserve">software that </w:t>
+      </w:r>
+      <w:r>
+        <w:rPr>
+          <w:color w:val="000000" w:themeColor="text1"/>
+          <w:sz w:val="28"/>
+          <w:szCs w:val="28"/>
+        </w:rPr>
+        <w:t xml:space="preserve">is </w:t>
+      </w:r>
+      <w:r>
+        <w:rPr>
+          <w:color w:val="000000" w:themeColor="text1"/>
+          <w:sz w:val="28"/>
+          <w:szCs w:val="28"/>
+        </w:rPr>
+        <w:t>being widely</w:t>
+      </w:r>
+      <w:r>
+        <w:rPr>
+          <w:color w:val="000000" w:themeColor="text1"/>
+          <w:sz w:val="28"/>
+          <w:szCs w:val="28"/>
+        </w:rPr>
+        <w:t xml:space="preserve"> used by many, that with its continuous updates and versatility in diagrams</w:t>
+      </w:r>
+      <w:r>
+        <w:rPr>
+          <w:color w:val="000000" w:themeColor="text1"/>
+          <w:sz w:val="28"/>
+          <w:szCs w:val="28"/>
+        </w:rPr>
+        <w:t xml:space="preserve">, serves as a useful tool to be familiar with. </w:t>
+      </w:r>
+    </w:p>
+    <w:p>
+      <w:pPr>
+        <w:spacing w:line="360" w:lineRule="auto"/>
+        <w:ind w:firstLine="720"/>
+        <w:rPr>
+          <w:color w:val="000000" w:themeColor="text1"/>
+          <w:sz w:val="28"/>
+          <w:szCs w:val="28"/>
+        </w:rPr>
+      </w:pPr>
+      <w:r>
+        <w:rPr>
+          <w:color w:val="000000" w:themeColor="text1"/>
+          <w:sz w:val="28"/>
+          <w:szCs w:val="28"/>
+        </w:rPr>
+        <w:t xml:space="preserve">In terms of Verilog, we are still using </w:t>
+      </w:r>
+      <w:proofErr w:type="spellStart"/>
+      <w:r>
+        <w:rPr>
+          <w:color w:val="000000" w:themeColor="text1"/>
+          <w:sz w:val="28"/>
+          <w:szCs w:val="28"/>
+        </w:rPr>
+        <w:t>iVerilog</w:t>
+      </w:r>
+      <w:proofErr w:type="spellEnd"/>
+      <w:r>
+        <w:rPr>
+          <w:color w:val="000000" w:themeColor="text1"/>
+          <w:sz w:val="28"/>
+          <w:szCs w:val="28"/>
+        </w:rPr>
+        <w:t xml:space="preserve"> version 10.1 for our project.</w:t>
+      </w:r>
+      <w:r>
+        <w:rPr>
+          <w:color w:val="000000" w:themeColor="text1"/>
+          <w:sz w:val="28"/>
+          <w:szCs w:val="28"/>
+        </w:rPr>
+        <w:br w:type="page"/>
+      </w:r>
+    </w:p>
+    <w:p>
+      <w:pPr>
         <w:rPr>
           <w:color w:val="000000" w:themeColor="text1"/>
           <w:sz w:val="28"/>
@@ -2972,26 +3265,26 @@
         </w:rPr>
         <w:lastRenderedPageBreak/>
         <w:drawing>
-          <wp:anchor distT="0" distB="0" distL="114300" distR="114300" simplePos="0" relativeHeight="251661312" behindDoc="1" locked="0" layoutInCell="1" allowOverlap="1" wp14:anchorId="583E59A5" wp14:editId="5B049811">
+          <wp:anchor distT="0" distB="0" distL="114300" distR="114300" simplePos="0" relativeHeight="251663360" behindDoc="1" locked="0" layoutInCell="1" allowOverlap="1" wp14:anchorId="2958CDE3" wp14:editId="7AF31080">
             <wp:simplePos x="0" y="0"/>
             <wp:positionH relativeFrom="margin">
-              <wp:align>right</wp:align>
+              <wp:posOffset>3924300</wp:posOffset>
             </wp:positionH>
             <wp:positionV relativeFrom="paragraph">
-              <wp:posOffset>4312920</wp:posOffset>
+              <wp:posOffset>608542</wp:posOffset>
             </wp:positionV>
-            <wp:extent cx="2286000" cy="2647950"/>
-            <wp:effectExtent l="0" t="0" r="0" b="0"/>
+            <wp:extent cx="2009775" cy="2676525"/>
+            <wp:effectExtent l="0" t="0" r="9525" b="9525"/>
             <wp:wrapTight wrapText="bothSides">
               <wp:wrapPolygon edited="0">
                 <wp:start x="0" y="0"/>
-                <wp:lineTo x="0" y="21445"/>
-                <wp:lineTo x="21420" y="21445"/>
-                <wp:lineTo x="21420" y="0"/>
+                <wp:lineTo x="0" y="21523"/>
+                <wp:lineTo x="21498" y="21523"/>
+                <wp:lineTo x="21498" y="0"/>
                 <wp:lineTo x="0" y="0"/>
               </wp:wrapPolygon>
             </wp:wrapTight>
-            <wp:docPr id="4" name="Picture 4"/>
+            <wp:docPr id="5" name="Picture 5"/>
             <wp:cNvGraphicFramePr>
               <a:graphicFrameLocks xmlns:a="http://schemas.openxmlformats.org/drawingml/2006/main" noChangeAspect="1"/>
             </wp:cNvGraphicFramePr>
@@ -3017,7 +3310,7 @@
                   <pic:spPr>
                     <a:xfrm>
                       <a:off x="0" y="0"/>
-                      <a:ext cx="2286000" cy="2647950"/>
+                      <a:ext cx="2009775" cy="2676525"/>
                     </a:xfrm>
                     <a:prstGeom prst="rect">
                       <a:avLst/>
@@ -3030,27 +3323,30 @@
         </w:drawing>
       </w:r>
       <w:r>
+        <w:rPr>
+          <w:noProof/>
+        </w:rPr>
         <w:drawing>
-          <wp:anchor distT="0" distB="0" distL="114300" distR="114300" simplePos="0" relativeHeight="251660288" behindDoc="1" locked="0" layoutInCell="1" allowOverlap="1" wp14:anchorId="53124436" wp14:editId="0B7D940A">
+          <wp:anchor distT="0" distB="0" distL="114300" distR="114300" simplePos="0" relativeHeight="251662336" behindDoc="1" locked="0" layoutInCell="1" allowOverlap="1" wp14:anchorId="5AD9A9C5" wp14:editId="6A887CF9">
             <wp:simplePos x="0" y="0"/>
-            <wp:positionH relativeFrom="column">
-              <wp:posOffset>68580</wp:posOffset>
+            <wp:positionH relativeFrom="margin">
+              <wp:posOffset>0</wp:posOffset>
             </wp:positionH>
             <wp:positionV relativeFrom="paragraph">
-              <wp:posOffset>4290060</wp:posOffset>
+              <wp:posOffset>623782</wp:posOffset>
             </wp:positionV>
-            <wp:extent cx="2428875" cy="2647950"/>
-            <wp:effectExtent l="0" t="0" r="9525" b="0"/>
+            <wp:extent cx="2257425" cy="2638425"/>
+            <wp:effectExtent l="0" t="0" r="9525" b="9525"/>
             <wp:wrapTight wrapText="bothSides">
               <wp:wrapPolygon edited="0">
                 <wp:start x="0" y="0"/>
-                <wp:lineTo x="0" y="21445"/>
-                <wp:lineTo x="21515" y="21445"/>
-                <wp:lineTo x="21515" y="0"/>
+                <wp:lineTo x="0" y="21522"/>
+                <wp:lineTo x="21509" y="21522"/>
+                <wp:lineTo x="21509" y="0"/>
                 <wp:lineTo x="0" y="0"/>
               </wp:wrapPolygon>
             </wp:wrapTight>
-            <wp:docPr id="3" name="Picture 3"/>
+            <wp:docPr id="1" name="Picture 1"/>
             <wp:cNvGraphicFramePr>
               <a:graphicFrameLocks xmlns:a="http://schemas.openxmlformats.org/drawingml/2006/main" noChangeAspect="1"/>
             </wp:cNvGraphicFramePr>
@@ -3076,7 +3372,7 @@
                   <pic:spPr>
                     <a:xfrm>
                       <a:off x="0" y="0"/>
-                      <a:ext cx="2428875" cy="2647950"/>
+                      <a:ext cx="2257425" cy="2638425"/>
                     </a:xfrm>
                     <a:prstGeom prst="rect">
                       <a:avLst/>
@@ -3089,27 +3385,30 @@
         </w:drawing>
       </w:r>
       <w:r>
+        <w:rPr>
+          <w:noProof/>
+        </w:rPr>
         <w:drawing>
-          <wp:anchor distT="0" distB="0" distL="114300" distR="114300" simplePos="0" relativeHeight="251659264" behindDoc="1" locked="0" layoutInCell="1" allowOverlap="1" wp14:anchorId="29F24BA6" wp14:editId="7004C51B">
+          <wp:anchor distT="0" distB="0" distL="114300" distR="114300" simplePos="0" relativeHeight="251665408" behindDoc="1" locked="0" layoutInCell="1" allowOverlap="1" wp14:anchorId="2AED5E28" wp14:editId="70E7F92D">
             <wp:simplePos x="0" y="0"/>
-            <wp:positionH relativeFrom="column">
-              <wp:posOffset>3718560</wp:posOffset>
+            <wp:positionH relativeFrom="margin">
+              <wp:align>right</wp:align>
             </wp:positionH>
             <wp:positionV relativeFrom="paragraph">
-              <wp:posOffset>541020</wp:posOffset>
+              <wp:posOffset>4465320</wp:posOffset>
             </wp:positionV>
-            <wp:extent cx="2278380" cy="2628900"/>
-            <wp:effectExtent l="0" t="0" r="7620" b="0"/>
+            <wp:extent cx="2124075" cy="2609850"/>
+            <wp:effectExtent l="0" t="0" r="9525" b="0"/>
             <wp:wrapTight wrapText="bothSides">
               <wp:wrapPolygon edited="0">
                 <wp:start x="0" y="0"/>
-                <wp:lineTo x="0" y="21443"/>
-                <wp:lineTo x="21492" y="21443"/>
-                <wp:lineTo x="21492" y="0"/>
+                <wp:lineTo x="0" y="21442"/>
+                <wp:lineTo x="21503" y="21442"/>
+                <wp:lineTo x="21503" y="0"/>
                 <wp:lineTo x="0" y="0"/>
               </wp:wrapPolygon>
             </wp:wrapTight>
-            <wp:docPr id="2" name="Picture 2"/>
+            <wp:docPr id="7" name="Picture 7"/>
             <wp:cNvGraphicFramePr>
               <a:graphicFrameLocks xmlns:a="http://schemas.openxmlformats.org/drawingml/2006/main" noChangeAspect="1"/>
             </wp:cNvGraphicFramePr>
@@ -3120,7 +3419,7 @@
                     <pic:cNvPr id="1" name=""/>
                     <pic:cNvPicPr/>
                   </pic:nvPicPr>
-                  <pic:blipFill rotWithShape="1">
+                  <pic:blipFill>
                     <a:blip r:embed="rId7">
                       <a:extLst>
                         <a:ext uri="{28A0092B-C50C-407E-A947-70E740481C1C}">
@@ -3128,60 +3427,50 @@
                         </a:ext>
                       </a:extLst>
                     </a:blip>
-                    <a:srcRect l="25833" t="1672" r="24334" b="2160"/>
-                    <a:stretch/>
+                    <a:stretch>
+                      <a:fillRect/>
+                    </a:stretch>
                   </pic:blipFill>
-                  <pic:spPr bwMode="auto">
+                  <pic:spPr>
                     <a:xfrm>
                       <a:off x="0" y="0"/>
-                      <a:ext cx="2278380" cy="2628900"/>
+                      <a:ext cx="2124075" cy="2609850"/>
                     </a:xfrm>
                     <a:prstGeom prst="rect">
                       <a:avLst/>
                     </a:prstGeom>
-                    <a:ln>
-                      <a:noFill/>
-                    </a:ln>
-                    <a:extLst>
-                      <a:ext uri="{53640926-AAD7-44D8-BBD7-CCE9431645EC}">
-                        <a14:shadowObscured xmlns:a14="http://schemas.microsoft.com/office/drawing/2010/main"/>
-                      </a:ext>
-                    </a:extLst>
                   </pic:spPr>
                 </pic:pic>
               </a:graphicData>
             </a:graphic>
-            <wp14:sizeRelH relativeFrom="margin">
-              <wp14:pctWidth>0</wp14:pctWidth>
-            </wp14:sizeRelH>
-            <wp14:sizeRelV relativeFrom="margin">
-              <wp14:pctHeight>0</wp14:pctHeight>
-            </wp14:sizeRelV>
           </wp:anchor>
         </w:drawing>
       </w:r>
       <w:r>
+        <w:rPr>
+          <w:noProof/>
+        </w:rPr>
         <w:drawing>
-          <wp:anchor distT="0" distB="0" distL="114300" distR="114300" simplePos="0" relativeHeight="251658240" behindDoc="1" locked="0" layoutInCell="1" allowOverlap="1" wp14:anchorId="3FF96469" wp14:editId="2170F472">
+          <wp:anchor distT="0" distB="0" distL="114300" distR="114300" simplePos="0" relativeHeight="251664384" behindDoc="1" locked="0" layoutInCell="1" allowOverlap="1" wp14:anchorId="4FFCE6FB" wp14:editId="0196F0FF">
             <wp:simplePos x="0" y="0"/>
-            <wp:positionH relativeFrom="column">
-              <wp:posOffset>76200</wp:posOffset>
+            <wp:positionH relativeFrom="margin">
+              <wp:align>left</wp:align>
             </wp:positionH>
             <wp:positionV relativeFrom="paragraph">
-              <wp:posOffset>541020</wp:posOffset>
+              <wp:posOffset>4457700</wp:posOffset>
             </wp:positionV>
-            <wp:extent cx="2377440" cy="2583180"/>
-            <wp:effectExtent l="0" t="0" r="3810" b="7620"/>
+            <wp:extent cx="2200275" cy="2590800"/>
+            <wp:effectExtent l="0" t="0" r="9525" b="0"/>
             <wp:wrapTight wrapText="bothSides">
               <wp:wrapPolygon edited="0">
                 <wp:start x="0" y="0"/>
-                <wp:lineTo x="0" y="21504"/>
-                <wp:lineTo x="21462" y="21504"/>
-                <wp:lineTo x="21462" y="0"/>
+                <wp:lineTo x="0" y="21441"/>
+                <wp:lineTo x="21506" y="21441"/>
+                <wp:lineTo x="21506" y="0"/>
                 <wp:lineTo x="0" y="0"/>
               </wp:wrapPolygon>
             </wp:wrapTight>
-            <wp:docPr id="1" name="Picture 1"/>
+            <wp:docPr id="6" name="Picture 6"/>
             <wp:cNvGraphicFramePr>
               <a:graphicFrameLocks xmlns:a="http://schemas.openxmlformats.org/drawingml/2006/main" noChangeAspect="1"/>
             </wp:cNvGraphicFramePr>
@@ -3192,7 +3481,7 @@
                     <pic:cNvPr id="1" name=""/>
                     <pic:cNvPicPr/>
                   </pic:nvPicPr>
-                  <pic:blipFill rotWithShape="1">
+                  <pic:blipFill>
                     <a:blip r:embed="rId8">
                       <a:extLst>
                         <a:ext uri="{28A0092B-C50C-407E-A947-70E740481C1C}">
@@ -3200,37 +3489,30 @@
                         </a:ext>
                       </a:extLst>
                     </a:blip>
-                    <a:srcRect l="24116" t="2229" r="23992" b="3276"/>
-                    <a:stretch/>
+                    <a:stretch>
+                      <a:fillRect/>
+                    </a:stretch>
                   </pic:blipFill>
-                  <pic:spPr bwMode="auto">
+                  <pic:spPr>
                     <a:xfrm>
                       <a:off x="0" y="0"/>
-                      <a:ext cx="2377440" cy="2583180"/>
+                      <a:ext cx="2200275" cy="2590800"/>
                     </a:xfrm>
                     <a:prstGeom prst="rect">
                       <a:avLst/>
                     </a:prstGeom>
-                    <a:ln>
-                      <a:noFill/>
-                    </a:ln>
-                    <a:extLst>
-                      <a:ext uri="{53640926-AAD7-44D8-BBD7-CCE9431645EC}">
-                        <a14:shadowObscured xmlns:a14="http://schemas.microsoft.com/office/drawing/2010/main"/>
-                      </a:ext>
-                    </a:extLst>
                   </pic:spPr>
                 </pic:pic>
               </a:graphicData>
             </a:graphic>
-            <wp14:sizeRelH relativeFrom="margin">
-              <wp14:pctWidth>0</wp14:pctWidth>
-            </wp14:sizeRelH>
-            <wp14:sizeRelV relativeFrom="margin">
-              <wp14:pctHeight>0</wp14:pctHeight>
-            </wp14:sizeRelV>
           </wp:anchor>
         </w:drawing>
+      </w:r>
+      <w:r>
+        <w:rPr>
+          <w:noProof/>
+        </w:rPr>
+        <w:t xml:space="preserve">    </w:t>
       </w:r>
       <w:r>
         <w:rPr>
@@ -3700,6 +3982,29 @@
       <w:suppressLineNumbers/>
     </w:pPr>
   </w:style>
+  <w:style w:type="character" w:styleId="Hyperlink">
+    <w:name w:val="Hyperlink"/>
+    <w:basedOn w:val="DefaultParagraphFont"/>
+    <w:uiPriority w:val="99"/>
+    <w:unhideWhenUsed/>
+    <w:rsid w:val="00AE3412"/>
+    <w:rPr>
+      <w:color w:val="0563C1" w:themeColor="hyperlink"/>
+      <w:u w:val="single"/>
+    </w:rPr>
+  </w:style>
+  <w:style w:type="character" w:styleId="UnresolvedMention">
+    <w:name w:val="Unresolved Mention"/>
+    <w:basedOn w:val="DefaultParagraphFont"/>
+    <w:uiPriority w:val="99"/>
+    <w:semiHidden/>
+    <w:unhideWhenUsed/>
+    <w:rsid w:val="00AE3412"/>
+    <w:rPr>
+      <w:color w:val="605E5C"/>
+      <w:shd w:val="clear" w:color="auto" w:fill="E1DFDD"/>
+    </w:rPr>
+  </w:style>
 </w:styles>
 </file>
 
@@ -4003,7 +4308,7 @@
 </file>
 
 <file path=customXml/itemProps1.xml><?xml version="1.0" encoding="utf-8"?>
-<ds:datastoreItem xmlns:ds="http://schemas.openxmlformats.org/officeDocument/2006/customXml" ds:itemID="{439BBE87-031B-4A6E-BC63-1DC02B6B5E80}">
+<ds:datastoreItem xmlns:ds="http://schemas.openxmlformats.org/officeDocument/2006/customXml" ds:itemID="{D090D225-29E4-4313-A1F2-7A1A6E67F9F3}">
   <ds:schemaRefs>
     <ds:schemaRef ds:uri="http://schemas.openxmlformats.org/officeDocument/2006/bibliography"/>
   </ds:schemaRefs>

</xml_diff>

<commit_message>
input lists and parts list added
</commit_message>
<xml_diff>
--- a/ProgressReport/UpdatedReport.docx
+++ b/ProgressReport/UpdatedReport.docx
@@ -93,7 +93,15 @@
           <w:sz w:val="28"/>
           <w:szCs w:val="28"/>
         </w:rPr>
-        <w:t>&lt;2019-11-21&gt;</w:t>
+        <w:t>&lt;2019-11-2</w:t>
+      </w:r>
+      <w:r>
+        <w:rPr>
+          <w:rFonts w:ascii="Liberation Sans" w:hAnsi="Liberation Sans"/>
+          <w:sz w:val="28"/>
+          <w:szCs w:val="28"/>
+        </w:rPr>
+        <w:t>2&gt;</w:t>
       </w:r>
     </w:p>
     <w:p/>
@@ -163,23 +171,7 @@
           <w:sz w:val="28"/>
           <w:szCs w:val="28"/>
         </w:rPr>
-        <w:t xml:space="preserve">The Arithmetic Logic Unit, or ALU as descripted in the draft description, still fulfils the requirements of taking a set of data and instruction inputs to perform different arithmetic operations. The ALU calculates these inputs, as if it were a calculator. The ALU functions fulfilled are add, subtract, multiply, and divide. The size of the numbers being calculated are </w:t>
-      </w:r>
-      <w:proofErr w:type="gramStart"/>
-      <w:r>
-        <w:rPr>
-          <w:sz w:val="28"/>
-          <w:szCs w:val="28"/>
-        </w:rPr>
-        <w:t>16 bit</w:t>
-      </w:r>
-      <w:proofErr w:type="gramEnd"/>
-      <w:r>
-        <w:rPr>
-          <w:sz w:val="28"/>
-          <w:szCs w:val="28"/>
-        </w:rPr>
-        <w:t xml:space="preserve"> integers, thus we have carry-over and overflow errors that the ALU handles.</w:t>
+        <w:t>The Arithmetic Logic Unit, or ALU as descripted in the draft description, still fulfils the requirements of taking a set of data and instruction inputs to perform different arithmetic operations. The ALU calculates these inputs, as if it were a calculator. The ALU functions fulfilled are add, subtract, multiply, and divide. The size of the numbers being calculated are 16 bit integers, thus we have carry-over and overflow errors that the ALU handles.</w:t>
       </w:r>
       <w:r>
         <w:rPr>
@@ -417,41 +409,8 @@
           <w:szCs w:val="28"/>
         </w:rPr>
       </w:pPr>
-      <w:r>
-        <w:rPr>
-          <w:color w:val="000000" w:themeColor="text1"/>
-          <w:sz w:val="28"/>
-          <w:szCs w:val="28"/>
-        </w:rPr>
-        <w:br w:type="page"/>
-      </w:r>
-    </w:p>
-    <w:p>
-      <w:pPr>
-        <w:rPr>
-          <w:color w:val="000000" w:themeColor="text1"/>
-          <w:sz w:val="28"/>
-          <w:szCs w:val="28"/>
-        </w:rPr>
-      </w:pPr>
-      <w:r>
-        <w:rPr>
-          <w:color w:val="000000" w:themeColor="text1"/>
-          <w:sz w:val="28"/>
-          <w:szCs w:val="28"/>
-        </w:rPr>
-        <w:lastRenderedPageBreak/>
-        <w:t>Updated Report</w:t>
-      </w:r>
-    </w:p>
-    <w:p>
-      <w:pPr>
-        <w:rPr>
-          <w:color w:val="000000" w:themeColor="text1"/>
-          <w:sz w:val="28"/>
-          <w:szCs w:val="28"/>
-        </w:rPr>
-      </w:pPr>
+      <w:bookmarkStart w:id="0" w:name="_GoBack"/>
+      <w:bookmarkEnd w:id="0"/>
       <w:r>
         <w:rPr>
           <w:color w:val="000000" w:themeColor="text1"/>
@@ -3522,8 +3481,6 @@
         </w:rPr>
         <w:t xml:space="preserve">Updated Participation Census </w:t>
       </w:r>
-      <w:bookmarkStart w:id="0" w:name="_GoBack"/>
-      <w:bookmarkEnd w:id="0"/>
     </w:p>
     <w:sectPr>
       <w:pgSz w:w="12240" w:h="15840"/>
@@ -4308,7 +4265,7 @@
 </file>
 
 <file path=customXml/itemProps1.xml><?xml version="1.0" encoding="utf-8"?>
-<ds:datastoreItem xmlns:ds="http://schemas.openxmlformats.org/officeDocument/2006/customXml" ds:itemID="{D090D225-29E4-4313-A1F2-7A1A6E67F9F3}">
+<ds:datastoreItem xmlns:ds="http://schemas.openxmlformats.org/officeDocument/2006/customXml" ds:itemID="{D87032DD-4334-1046-BE9B-B64AC9CCB4E7}">
   <ds:schemaRefs>
     <ds:schemaRef ds:uri="http://schemas.openxmlformats.org/officeDocument/2006/bibliography"/>
   </ds:schemaRefs>

</xml_diff>